<commit_message>
code new sup fig
</commit_message>
<xml_diff>
--- a/revise1/Dried_fish_ms_revised.docx
+++ b/revise1/Dried_fish_ms_revised.docx
@@ -511,7 +511,35 @@
         <w:rPr>
           <w:rFonts w:ascii="Times New Roman" w:eastAsia="Times New Roman" w:hAnsi="Times New Roman" w:cs="Times New Roman"/>
         </w:rPr>
-        <w:t>, CGIAR, Washington DC, USA</w:t>
+        <w:t>, CGIAR, Washington D</w:t>
+      </w:r>
+      <w:ins w:id="0" w:author="Robinson, James (robins64)" w:date="2025-04-14T13:26:00Z">
+        <w:r>
+          <w:rPr>
+            <w:rFonts w:ascii="Times New Roman" w:eastAsia="Times New Roman" w:hAnsi="Times New Roman" w:cs="Times New Roman"/>
+          </w:rPr>
+          <w:t>.</w:t>
+        </w:r>
+      </w:ins>
+      <w:r>
+        <w:rPr>
+          <w:rFonts w:ascii="Times New Roman" w:eastAsia="Times New Roman" w:hAnsi="Times New Roman" w:cs="Times New Roman"/>
+        </w:rPr>
+        <w:t>C</w:t>
+      </w:r>
+      <w:ins w:id="1" w:author="Robinson, James (robins64)" w:date="2025-04-14T13:26:00Z">
+        <w:r>
+          <w:rPr>
+            <w:rFonts w:ascii="Times New Roman" w:eastAsia="Times New Roman" w:hAnsi="Times New Roman" w:cs="Times New Roman"/>
+          </w:rPr>
+          <w:t>.</w:t>
+        </w:r>
+      </w:ins>
+      <w:r>
+        <w:rPr>
+          <w:rFonts w:ascii="Times New Roman" w:eastAsia="Times New Roman" w:hAnsi="Times New Roman" w:cs="Times New Roman"/>
+        </w:rPr>
+        <w:t>, USA</w:t>
       </w:r>
     </w:p>
     <w:p>
@@ -737,7 +765,7 @@
         </w:rPr>
         <w:t>Aquatic foods are essential in supporting food security and nutrition across the tropics, with ‘dried’ fish particularly affordable, available, and nutritious. However, dried fish food systems are often hidden and overlooked due to data scarcity, limiting understanding of how dried fish contribute to nutrient intakes. Here, we combine nutrient analysis of fish samples with national household surveys from across sub-Saharan Africa to understand the importance of dried fish in diets. We find that small portions of dried fish contribute over 15% of recommended intakes for multiple essential dietary nutrients (calcium, iodine, iron, selenium, zinc, vitamins B12 and D), with low heavy metal concentrations, and are consumed weekly by ~one third of households in Côte d’Ivoire, Ghana, Nigeria, Malawi, Tanzania, and Uganda (145 million people, 95% HPDI = 134-160 million). Dried fish consumption</w:t>
       </w:r>
-      <w:ins w:id="0" w:author="Robinson, James (robins64)" w:date="2025-04-14T10:52:00Z">
+      <w:ins w:id="2" w:author="Robinson, James (robins64)" w:date="2025-04-14T10:52:00Z">
         <w:r>
           <w:rPr>
             <w:rFonts w:ascii="Times New Roman" w:eastAsia="Times New Roman" w:hAnsi="Times New Roman" w:cs="Times New Roman"/>
@@ -832,7 +860,27 @@
         <w:rPr>
           <w:rFonts w:ascii="Times New Roman" w:eastAsia="Times New Roman" w:hAnsi="Times New Roman" w:cs="Times New Roman"/>
         </w:rPr>
-        <w:t>Dried fish are affordable and nutritious foods, caught by small-scale fisheries and distributed by informal networks throughout the tropics. Yet data scarcity on nutrient and contaminant contents, consumption rates, and fisheries catches has meant that dried fish contributions to diets remain overlooked. We analysed sun-dried and smoked fish from East and West Africa, and the Indian Ocean, finding that small amounts of dried fish contribute significantly to recommended nutrient intakes for young children and women. Using household surveys from across sub-Saharan Africa, we estimate that dried fish exceeds fresh fish consumption by 1.6 to 1, reaching one-third of households. Our results highlight the importance of protecting dried fish contributions to food security and nutrition.</w:t>
+        <w:t xml:space="preserve">Dried fish are affordable and nutritious foods, caught by small-scale fisheries and distributed by informal networks throughout the tropics. Yet data scarcity on nutrient and contaminant contents, consumption rates, and fisheries catches has meant that dried fish contributions to diets remain overlooked. We analysed sun-dried and smoked fish from East and West Africa, and the Indian Ocean, finding that small amounts of dried fish contribute significantly to recommended nutrient intakes for young children and women. Using household surveys from across sub-Saharan Africa, we estimate that </w:t>
+      </w:r>
+      <w:commentRangeStart w:id="3"/>
+      <w:r>
+        <w:rPr>
+          <w:rFonts w:ascii="Times New Roman" w:eastAsia="Times New Roman" w:hAnsi="Times New Roman" w:cs="Times New Roman"/>
+        </w:rPr>
+        <w:t>dried fish exceeds fresh fish consumption by 1.6 to 1</w:t>
+      </w:r>
+      <w:commentRangeEnd w:id="3"/>
+      <w:r>
+        <w:rPr>
+          <w:rStyle w:val="CommentReference"/>
+        </w:rPr>
+        <w:commentReference w:id="3"/>
+      </w:r>
+      <w:r>
+        <w:rPr>
+          <w:rFonts w:ascii="Times New Roman" w:eastAsia="Times New Roman" w:hAnsi="Times New Roman" w:cs="Times New Roman"/>
+        </w:rPr>
+        <w:t>, reaching one-third of households. Our results highlight the importance of protecting dried fish contributions to food security and nutrition.</w:t>
       </w:r>
     </w:p>
     <w:p>
@@ -1724,7 +1772,255 @@
         <w:rPr>
           <w:rFonts w:ascii="Times New Roman" w:eastAsia="Times New Roman" w:hAnsi="Times New Roman" w:cs="Times New Roman"/>
         </w:rPr>
-        <w:t xml:space="preserve">) (Table S1, Fig. S1). We assessed fish nutrient content relative to recommended nutrient intakes for women and children, quantifying the contribution of a fixed weight of a food product to Nutrient Reference Values (NRV), and estimating the cumulative contribution of multiple nutrients to NRV (i.e. nutrient density, here for nine nutrients, with maximum of 900%) </w:t>
+        <w:t>) (Table S1, Fig. S1). We assessed fish nutrient content relative to recommended nutrient intakes for women and children</w:t>
+      </w:r>
+      <w:ins w:id="4" w:author="Robinson, James (robins64)" w:date="2025-04-14T13:17:00Z">
+        <w:r>
+          <w:rPr>
+            <w:rFonts w:ascii="Times New Roman" w:eastAsia="Times New Roman" w:hAnsi="Times New Roman" w:cs="Times New Roman"/>
+          </w:rPr>
+          <w:t xml:space="preserve">, </w:t>
+        </w:r>
+      </w:ins>
+      <w:del w:id="5" w:author="Robinson, James (robins64)" w:date="2025-04-14T13:17:00Z">
+        <w:r>
+          <w:rPr>
+            <w:rFonts w:ascii="Times New Roman" w:eastAsia="Times New Roman" w:hAnsi="Times New Roman" w:cs="Times New Roman"/>
+          </w:rPr>
+          <w:delText xml:space="preserve">, </w:delText>
+        </w:r>
+      </w:del>
+      <w:r>
+        <w:rPr>
+          <w:rFonts w:ascii="Times New Roman" w:eastAsia="Times New Roman" w:hAnsi="Times New Roman" w:cs="Times New Roman"/>
+        </w:rPr>
+        <w:t xml:space="preserve">quantifying the contribution of a fixed weight of </w:t>
+      </w:r>
+      <w:del w:id="6" w:author="Robinson, James (robins64)" w:date="2025-04-14T13:19:00Z">
+        <w:r>
+          <w:rPr>
+            <w:rFonts w:ascii="Times New Roman" w:eastAsia="Times New Roman" w:hAnsi="Times New Roman" w:cs="Times New Roman"/>
+          </w:rPr>
+          <w:delText xml:space="preserve">a food product </w:delText>
+        </w:r>
+      </w:del>
+      <w:ins w:id="7" w:author="Robinson, James (robins64)" w:date="2025-04-14T13:19:00Z">
+        <w:r>
+          <w:rPr>
+            <w:rFonts w:ascii="Times New Roman" w:eastAsia="Times New Roman" w:hAnsi="Times New Roman" w:cs="Times New Roman"/>
+          </w:rPr>
+          <w:t xml:space="preserve">each fish sample </w:t>
+        </w:r>
+      </w:ins>
+      <w:r>
+        <w:rPr>
+          <w:rFonts w:ascii="Times New Roman" w:eastAsia="Times New Roman" w:hAnsi="Times New Roman" w:cs="Times New Roman"/>
+        </w:rPr>
+        <w:t>to Nutrient Reference Values (NRV)</w:t>
+      </w:r>
+      <w:ins w:id="8" w:author="Robinson, James (robins64)" w:date="2025-04-14T13:18:00Z">
+        <w:r>
+          <w:rPr>
+            <w:rFonts w:ascii="Times New Roman" w:eastAsia="Times New Roman" w:hAnsi="Times New Roman" w:cs="Times New Roman"/>
+          </w:rPr>
+          <w:t xml:space="preserve"> for </w:t>
+        </w:r>
+        <w:r>
+          <w:rPr>
+            <w:rFonts w:ascii="Times New Roman" w:eastAsia="Times New Roman" w:hAnsi="Times New Roman" w:cs="Times New Roman"/>
+          </w:rPr>
+          <w:t>minerals, vitamins, and fatty acids</w:t>
+        </w:r>
+      </w:ins>
+      <w:ins w:id="9" w:author="Robinson, James (robins64)" w:date="2025-04-14T13:17:00Z">
+        <w:r>
+          <w:rPr>
+            <w:rFonts w:ascii="Times New Roman" w:eastAsia="Times New Roman" w:hAnsi="Times New Roman" w:cs="Times New Roman"/>
+          </w:rPr>
+          <w:t>. We also</w:t>
+        </w:r>
+      </w:ins>
+      <w:del w:id="10" w:author="Robinson, James (robins64)" w:date="2025-04-14T13:14:00Z">
+        <w:r>
+          <w:rPr>
+            <w:rFonts w:ascii="Times New Roman" w:eastAsia="Times New Roman" w:hAnsi="Times New Roman" w:cs="Times New Roman"/>
+          </w:rPr>
+          <w:delText>,</w:delText>
+        </w:r>
+      </w:del>
+      <w:r>
+        <w:rPr>
+          <w:rFonts w:ascii="Times New Roman" w:eastAsia="Times New Roman" w:hAnsi="Times New Roman" w:cs="Times New Roman"/>
+        </w:rPr>
+        <w:t xml:space="preserve"> </w:t>
+      </w:r>
+      <w:ins w:id="11" w:author="Robinson, James (robins64)" w:date="2025-04-14T13:17:00Z">
+        <w:r>
+          <w:rPr>
+            <w:rFonts w:ascii="Times New Roman" w:eastAsia="Times New Roman" w:hAnsi="Times New Roman" w:cs="Times New Roman"/>
+          </w:rPr>
+          <w:t xml:space="preserve">estimate </w:t>
+        </w:r>
+      </w:ins>
+      <w:del w:id="12" w:author="Robinson, James (robins64)" w:date="2025-04-14T13:17:00Z">
+        <w:r>
+          <w:rPr>
+            <w:rFonts w:ascii="Times New Roman" w:eastAsia="Times New Roman" w:hAnsi="Times New Roman" w:cs="Times New Roman"/>
+          </w:rPr>
+          <w:delText xml:space="preserve">and estimating </w:delText>
+        </w:r>
+      </w:del>
+      <w:r>
+        <w:rPr>
+          <w:rFonts w:ascii="Times New Roman" w:eastAsia="Times New Roman" w:hAnsi="Times New Roman" w:cs="Times New Roman"/>
+        </w:rPr>
+        <w:t xml:space="preserve">the </w:t>
+      </w:r>
+      <w:ins w:id="13" w:author="Robinson, James (robins64)" w:date="2025-04-14T13:13:00Z">
+        <w:r>
+          <w:rPr>
+            <w:rFonts w:ascii="Times New Roman" w:eastAsia="Times New Roman" w:hAnsi="Times New Roman" w:cs="Times New Roman"/>
+          </w:rPr>
+          <w:t>nutrient density</w:t>
+        </w:r>
+      </w:ins>
+      <w:ins w:id="14" w:author="Robinson, James (robins64)" w:date="2025-04-14T13:17:00Z">
+        <w:r>
+          <w:rPr>
+            <w:rFonts w:ascii="Times New Roman" w:eastAsia="Times New Roman" w:hAnsi="Times New Roman" w:cs="Times New Roman"/>
+          </w:rPr>
+          <w:t xml:space="preserve"> of dried and fresh fish</w:t>
+        </w:r>
+      </w:ins>
+      <w:ins w:id="15" w:author="Robinson, James (robins64)" w:date="2025-04-14T13:14:00Z">
+        <w:r>
+          <w:rPr>
+            <w:rFonts w:ascii="Times New Roman" w:eastAsia="Times New Roman" w:hAnsi="Times New Roman" w:cs="Times New Roman"/>
+          </w:rPr>
+          <w:t>, defined as</w:t>
+        </w:r>
+      </w:ins>
+      <w:ins w:id="16" w:author="Robinson, James (robins64)" w:date="2025-04-14T13:13:00Z">
+        <w:r>
+          <w:rPr>
+            <w:rFonts w:ascii="Times New Roman" w:eastAsia="Times New Roman" w:hAnsi="Times New Roman" w:cs="Times New Roman"/>
+          </w:rPr>
+          <w:t xml:space="preserve"> the </w:t>
+        </w:r>
+      </w:ins>
+      <w:r>
+        <w:rPr>
+          <w:rFonts w:ascii="Times New Roman" w:eastAsia="Times New Roman" w:hAnsi="Times New Roman" w:cs="Times New Roman"/>
+        </w:rPr>
+        <w:t xml:space="preserve">cumulative contribution of </w:t>
+      </w:r>
+      <w:del w:id="17" w:author="Robinson, James (robins64)" w:date="2025-04-14T13:13:00Z">
+        <w:r>
+          <w:rPr>
+            <w:rFonts w:ascii="Times New Roman" w:eastAsia="Times New Roman" w:hAnsi="Times New Roman" w:cs="Times New Roman"/>
+          </w:rPr>
+          <w:delText xml:space="preserve">multiple </w:delText>
+        </w:r>
+      </w:del>
+      <w:ins w:id="18" w:author="Robinson, James (robins64)" w:date="2025-04-14T13:13:00Z">
+        <w:r>
+          <w:rPr>
+            <w:rFonts w:ascii="Times New Roman" w:eastAsia="Times New Roman" w:hAnsi="Times New Roman" w:cs="Times New Roman"/>
+          </w:rPr>
+          <w:t>nine</w:t>
+        </w:r>
+        <w:r>
+          <w:rPr>
+            <w:rFonts w:ascii="Times New Roman" w:eastAsia="Times New Roman" w:hAnsi="Times New Roman" w:cs="Times New Roman"/>
+          </w:rPr>
+          <w:t xml:space="preserve"> </w:t>
+        </w:r>
+      </w:ins>
+      <w:r>
+        <w:rPr>
+          <w:rFonts w:ascii="Times New Roman" w:eastAsia="Times New Roman" w:hAnsi="Times New Roman" w:cs="Times New Roman"/>
+        </w:rPr>
+        <w:t>nutrients to NRV</w:t>
+      </w:r>
+      <w:ins w:id="19" w:author="Robinson, James (robins64)" w:date="2025-04-14T13:14:00Z">
+        <w:r>
+          <w:rPr>
+            <w:rFonts w:ascii="Times New Roman" w:eastAsia="Times New Roman" w:hAnsi="Times New Roman" w:cs="Times New Roman"/>
+          </w:rPr>
+          <w:t>,</w:t>
+        </w:r>
+      </w:ins>
+      <w:r>
+        <w:rPr>
+          <w:rFonts w:ascii="Times New Roman" w:eastAsia="Times New Roman" w:hAnsi="Times New Roman" w:cs="Times New Roman"/>
+        </w:rPr>
+        <w:t xml:space="preserve"> </w:t>
+      </w:r>
+      <w:ins w:id="20" w:author="Robinson, James (robins64)" w:date="2025-04-14T13:16:00Z">
+        <w:r>
+          <w:rPr>
+            <w:rFonts w:ascii="Times New Roman" w:eastAsia="Times New Roman" w:hAnsi="Times New Roman" w:cs="Times New Roman"/>
+          </w:rPr>
+          <w:t>which has</w:t>
+        </w:r>
+      </w:ins>
+      <w:ins w:id="21" w:author="Robinson, James (robins64)" w:date="2025-04-14T13:14:00Z">
+        <w:r>
+          <w:rPr>
+            <w:rFonts w:ascii="Times New Roman" w:eastAsia="Times New Roman" w:hAnsi="Times New Roman" w:cs="Times New Roman"/>
+          </w:rPr>
+          <w:t xml:space="preserve"> a </w:t>
+        </w:r>
+      </w:ins>
+      <w:del w:id="22" w:author="Robinson, James (robins64)" w:date="2025-04-14T13:13:00Z">
+        <w:r>
+          <w:rPr>
+            <w:rFonts w:ascii="Times New Roman" w:eastAsia="Times New Roman" w:hAnsi="Times New Roman" w:cs="Times New Roman"/>
+          </w:rPr>
+          <w:delText xml:space="preserve">(i.e. nutrient density, here for nine nutrients, with </w:delText>
+        </w:r>
+      </w:del>
+      <w:r>
+        <w:rPr>
+          <w:rFonts w:ascii="Times New Roman" w:eastAsia="Times New Roman" w:hAnsi="Times New Roman" w:cs="Times New Roman"/>
+        </w:rPr>
+        <w:t xml:space="preserve">maximum </w:t>
+      </w:r>
+      <w:del w:id="23" w:author="Robinson, James (robins64)" w:date="2025-04-14T13:14:00Z">
+        <w:r>
+          <w:rPr>
+            <w:rFonts w:ascii="Times New Roman" w:eastAsia="Times New Roman" w:hAnsi="Times New Roman" w:cs="Times New Roman"/>
+          </w:rPr>
+          <w:delText xml:space="preserve">of </w:delText>
+        </w:r>
+      </w:del>
+      <w:ins w:id="24" w:author="Robinson, James (robins64)" w:date="2025-04-14T13:14:00Z">
+        <w:r>
+          <w:rPr>
+            <w:rFonts w:ascii="Times New Roman" w:eastAsia="Times New Roman" w:hAnsi="Times New Roman" w:cs="Times New Roman"/>
+          </w:rPr>
+          <w:t xml:space="preserve">value of </w:t>
+        </w:r>
+      </w:ins>
+      <w:r>
+        <w:rPr>
+          <w:rFonts w:ascii="Times New Roman" w:eastAsia="Times New Roman" w:hAnsi="Times New Roman" w:cs="Times New Roman"/>
+        </w:rPr>
+        <w:t>900%</w:t>
+      </w:r>
+      <w:del w:id="25" w:author="Robinson, James (robins64)" w:date="2025-04-14T13:14:00Z">
+        <w:r>
+          <w:rPr>
+            <w:rFonts w:ascii="Times New Roman" w:eastAsia="Times New Roman" w:hAnsi="Times New Roman" w:cs="Times New Roman"/>
+          </w:rPr>
+          <w:delText>)</w:delText>
+        </w:r>
+      </w:del>
+      <w:r>
+        <w:rPr>
+          <w:rFonts w:ascii="Times New Roman" w:eastAsia="Times New Roman" w:hAnsi="Times New Roman" w:cs="Times New Roman"/>
+        </w:rPr>
+        <w:t xml:space="preserve"> </w:t>
       </w:r>
       <w:r>
         <w:fldChar w:fldCharType="begin" w:fldLock="1"/>
@@ -1750,23 +2046,97 @@
         <w:rPr>
           <w:rFonts w:ascii="Times New Roman" w:eastAsia="Times New Roman" w:hAnsi="Times New Roman" w:cs="Times New Roman"/>
         </w:rPr>
-        <w:t xml:space="preserve">. Using published portion sizes of dried small species (Table S2) and NRVs (Methods), we estimated the nutrient density of minerals, vitamins, and fatty acids in </w:t>
-      </w:r>
-      <w:proofErr w:type="gramStart"/>
-      <w:r>
-        <w:rPr>
-          <w:rFonts w:ascii="Times New Roman" w:eastAsia="Times New Roman" w:hAnsi="Times New Roman" w:cs="Times New Roman"/>
-        </w:rPr>
-        <w:t>small dried</w:t>
-      </w:r>
-      <w:proofErr w:type="gramEnd"/>
-      <w:r>
-        <w:rPr>
-          <w:rFonts w:ascii="Times New Roman" w:eastAsia="Times New Roman" w:hAnsi="Times New Roman" w:cs="Times New Roman"/>
-        </w:rPr>
-        <w:t xml:space="preserve"> fish. Our analysis shows that a 9 g portion of dried fish had an average nutrient density of 233-403% for young children (6 months - 5 years old) (Fig. 1a), providing over half of the NRV for calcium (53%), selenium (69%) and vitamin B12 (85%), and contributing to NRVs for iron (18%), iodine (20%), omega-3 fatty acids (EPA and DHA) (12%), zinc (15%), and vitamin D (19%). Very small portions of dried fish were a significant dietary source of five minerals, omega-3 fatty acids, and vitamins B12 and D (e.g., less than 15 g provides &gt;15% NRV) (Figs 1b, S2). For a non-pregnant woman (15-49 years old), a larger dried fish portion (41 g) provided over half the NRV for calcium (78%), iodine (56%), selenium (89%), vitamin B12 (63%) and vitamin D (63%), and was a dietary source of iron (20%), omega-3 fatty acids (36%), and zinc (24%). </w:t>
-      </w:r>
-      <w:del w:id="1" w:author="Robinson, James (robins64)" w:date="2025-04-14T11:59:00Z">
+        <w:t xml:space="preserve">. Using published portion sizes </w:t>
+      </w:r>
+      <w:ins w:id="26" w:author="Robinson, James (robins64)" w:date="2025-04-14T13:19:00Z">
+        <w:r>
+          <w:rPr>
+            <w:rFonts w:ascii="Times New Roman" w:eastAsia="Times New Roman" w:hAnsi="Times New Roman" w:cs="Times New Roman"/>
+          </w:rPr>
+          <w:t xml:space="preserve">from diet surveys </w:t>
+        </w:r>
+      </w:ins>
+      <w:del w:id="27" w:author="Robinson, James (robins64)" w:date="2025-04-14T13:19:00Z">
+        <w:r>
+          <w:rPr>
+            <w:rFonts w:ascii="Times New Roman" w:eastAsia="Times New Roman" w:hAnsi="Times New Roman" w:cs="Times New Roman"/>
+          </w:rPr>
+          <w:delText xml:space="preserve">of dried small species </w:delText>
+        </w:r>
+      </w:del>
+      <w:r>
+        <w:rPr>
+          <w:rFonts w:ascii="Times New Roman" w:eastAsia="Times New Roman" w:hAnsi="Times New Roman" w:cs="Times New Roman"/>
+        </w:rPr>
+        <w:t>(Table S2)</w:t>
+      </w:r>
+      <w:del w:id="28" w:author="Robinson, James (robins64)" w:date="2025-04-14T13:19:00Z">
+        <w:r>
+          <w:rPr>
+            <w:rFonts w:ascii="Times New Roman" w:eastAsia="Times New Roman" w:hAnsi="Times New Roman" w:cs="Times New Roman"/>
+          </w:rPr>
+          <w:delText xml:space="preserve"> and NRVs (Methods)</w:delText>
+        </w:r>
+      </w:del>
+      <w:r>
+        <w:rPr>
+          <w:rFonts w:ascii="Times New Roman" w:eastAsia="Times New Roman" w:hAnsi="Times New Roman" w:cs="Times New Roman"/>
+        </w:rPr>
+        <w:t>,</w:t>
+      </w:r>
+      <w:del w:id="29" w:author="Robinson, James (robins64)" w:date="2025-04-14T13:19:00Z">
+        <w:r>
+          <w:rPr>
+            <w:rFonts w:ascii="Times New Roman" w:eastAsia="Times New Roman" w:hAnsi="Times New Roman" w:cs="Times New Roman"/>
+          </w:rPr>
+          <w:delText xml:space="preserve"> we estimated the nutrient density </w:delText>
+        </w:r>
+      </w:del>
+      <w:del w:id="30" w:author="Robinson, James (robins64)" w:date="2025-04-14T13:18:00Z">
+        <w:r>
+          <w:rPr>
+            <w:rFonts w:ascii="Times New Roman" w:eastAsia="Times New Roman" w:hAnsi="Times New Roman" w:cs="Times New Roman"/>
+          </w:rPr>
+          <w:delText xml:space="preserve">of minerals, vitamins, and fatty acids </w:delText>
+        </w:r>
+      </w:del>
+      <w:del w:id="31" w:author="Robinson, James (robins64)" w:date="2025-04-14T13:19:00Z">
+        <w:r>
+          <w:rPr>
+            <w:rFonts w:ascii="Times New Roman" w:eastAsia="Times New Roman" w:hAnsi="Times New Roman" w:cs="Times New Roman"/>
+          </w:rPr>
+          <w:delText>in small dried fish.</w:delText>
+        </w:r>
+      </w:del>
+      <w:r>
+        <w:rPr>
+          <w:rFonts w:ascii="Times New Roman" w:eastAsia="Times New Roman" w:hAnsi="Times New Roman" w:cs="Times New Roman"/>
+        </w:rPr>
+        <w:t xml:space="preserve"> </w:t>
+      </w:r>
+      <w:ins w:id="32" w:author="Robinson, James (robins64)" w:date="2025-04-14T13:19:00Z">
+        <w:r>
+          <w:rPr>
+            <w:rFonts w:ascii="Times New Roman" w:eastAsia="Times New Roman" w:hAnsi="Times New Roman" w:cs="Times New Roman"/>
+          </w:rPr>
+          <w:t>o</w:t>
+        </w:r>
+      </w:ins>
+      <w:del w:id="33" w:author="Robinson, James (robins64)" w:date="2025-04-14T13:19:00Z">
+        <w:r>
+          <w:rPr>
+            <w:rFonts w:ascii="Times New Roman" w:eastAsia="Times New Roman" w:hAnsi="Times New Roman" w:cs="Times New Roman"/>
+          </w:rPr>
+          <w:delText>O</w:delText>
+        </w:r>
+      </w:del>
+      <w:r>
+        <w:rPr>
+          <w:rFonts w:ascii="Times New Roman" w:eastAsia="Times New Roman" w:hAnsi="Times New Roman" w:cs="Times New Roman"/>
+        </w:rPr>
+        <w:t xml:space="preserve">ur analysis shows that a 9 g portion of dried fish had an average nutrient density of 233-403% for young children (6 months - 5 years old) (Fig. 1a), providing over half of the NRV for calcium (53%), selenium (69%) and vitamin B12 (85%), and contributing to NRVs for iron (18%), iodine (20%), omega-3 fatty acids (EPA and DHA) (12%), zinc (15%), and vitamin D (19%). Very small portions of dried fish were a significant dietary source of five minerals, omega-3 fatty acids, and vitamins B12 and D (e.g., less than 15 g provides &gt;15% NRV) (Figs 1b, S2). For a non-pregnant woman (15-49 years old), a larger dried fish portion (41 g) provided over half the NRV for calcium (78%), iodine (56%), selenium (89%), vitamin B12 (63%) and vitamin D (63%), and was a dietary source of iron (20%), omega-3 fatty acids (36%), and zinc (24%). </w:t>
+      </w:r>
+      <w:del w:id="34" w:author="Robinson, James (robins64)" w:date="2025-04-14T11:59:00Z">
         <w:r>
           <w:rPr>
             <w:rFonts w:ascii="Times New Roman" w:eastAsia="Times New Roman" w:hAnsi="Times New Roman" w:cs="Times New Roman"/>
@@ -1774,7 +2144,7 @@
           <w:delText xml:space="preserve">These </w:delText>
         </w:r>
       </w:del>
-      <w:ins w:id="2" w:author="Robinson, James (robins64)" w:date="2025-04-14T11:59:00Z">
+      <w:ins w:id="35" w:author="Robinson, James (robins64)" w:date="2025-04-14T11:59:00Z">
         <w:r>
           <w:rPr>
             <w:rFonts w:ascii="Times New Roman" w:eastAsia="Times New Roman" w:hAnsi="Times New Roman" w:cs="Times New Roman"/>
@@ -1788,7 +2158,7 @@
           <w:t xml:space="preserve"> </w:t>
         </w:r>
       </w:ins>
-      <w:ins w:id="3" w:author="Robinson, James (robins64)" w:date="2025-04-14T12:00:00Z">
+      <w:ins w:id="36" w:author="Robinson, James (robins64)" w:date="2025-04-14T12:00:00Z">
         <w:r>
           <w:rPr>
             <w:rFonts w:ascii="Times New Roman" w:eastAsia="Times New Roman" w:hAnsi="Times New Roman" w:cs="Times New Roman"/>
@@ -1802,7 +2172,7 @@
         </w:rPr>
         <w:t xml:space="preserve">dried fish portion sizes </w:t>
       </w:r>
-      <w:del w:id="4" w:author="Robinson, James (robins64)" w:date="2025-04-14T11:59:00Z">
+      <w:del w:id="37" w:author="Robinson, James (robins64)" w:date="2025-04-14T11:59:00Z">
         <w:r>
           <w:rPr>
             <w:rFonts w:ascii="Times New Roman" w:eastAsia="Times New Roman" w:hAnsi="Times New Roman" w:cs="Times New Roman"/>
@@ -1810,7 +2180,7 @@
           <w:delText xml:space="preserve">were </w:delText>
         </w:r>
       </w:del>
-      <w:del w:id="5" w:author="Robinson, James (robins64)" w:date="2025-04-14T12:00:00Z">
+      <w:del w:id="38" w:author="Robinson, James (robins64)" w:date="2025-04-14T12:00:00Z">
         <w:r>
           <w:rPr>
             <w:rFonts w:ascii="Times New Roman" w:eastAsia="Times New Roman" w:hAnsi="Times New Roman" w:cs="Times New Roman"/>
@@ -1818,7 +2188,7 @@
           <w:delText xml:space="preserve">representative of meals </w:delText>
         </w:r>
       </w:del>
-      <w:ins w:id="6" w:author="Robinson, James (robins64)" w:date="2025-04-14T12:00:00Z">
+      <w:ins w:id="39" w:author="Robinson, James (robins64)" w:date="2025-04-14T12:00:00Z">
         <w:r>
           <w:rPr>
             <w:rFonts w:ascii="Times New Roman" w:eastAsia="Times New Roman" w:hAnsi="Times New Roman" w:cs="Times New Roman"/>
@@ -1826,7 +2196,7 @@
           <w:t xml:space="preserve">reported in diet surveys </w:t>
         </w:r>
       </w:ins>
-      <w:del w:id="7" w:author="Robinson, James (robins64)" w:date="2025-04-14T12:00:00Z">
+      <w:del w:id="40" w:author="Robinson, James (robins64)" w:date="2025-04-14T12:00:00Z">
         <w:r>
           <w:rPr>
             <w:rFonts w:ascii="Times New Roman" w:eastAsia="Times New Roman" w:hAnsi="Times New Roman" w:cs="Times New Roman"/>
@@ -1834,7 +2204,7 @@
           <w:delText xml:space="preserve">consumed </w:delText>
         </w:r>
       </w:del>
-      <w:ins w:id="8" w:author="Robinson, James (robins64)" w:date="2025-04-14T12:00:00Z">
+      <w:ins w:id="41" w:author="Robinson, James (robins64)" w:date="2025-04-14T12:00:00Z">
         <w:r>
           <w:rPr>
             <w:rFonts w:ascii="Times New Roman" w:eastAsia="Times New Roman" w:hAnsi="Times New Roman" w:cs="Times New Roman"/>
@@ -1854,7 +2224,7 @@
           <w:t xml:space="preserve"> and </w:t>
         </w:r>
       </w:ins>
-      <w:del w:id="9" w:author="Robinson, James (robins64)" w:date="2025-04-14T12:00:00Z">
+      <w:del w:id="42" w:author="Robinson, James (robins64)" w:date="2025-04-14T12:00:00Z">
         <w:r>
           <w:rPr>
             <w:rFonts w:ascii="Times New Roman" w:eastAsia="Times New Roman" w:hAnsi="Times New Roman" w:cs="Times New Roman"/>
@@ -1868,7 +2238,7 @@
         </w:rPr>
         <w:t xml:space="preserve">women </w:t>
       </w:r>
-      <w:ins w:id="10" w:author="Robinson, James (robins64)" w:date="2025-04-14T12:00:00Z">
+      <w:ins w:id="43" w:author="Robinson, James (robins64)" w:date="2025-04-14T12:00:00Z">
         <w:r>
           <w:rPr>
             <w:rFonts w:ascii="Times New Roman" w:eastAsia="Times New Roman" w:hAnsi="Times New Roman" w:cs="Times New Roman"/>
@@ -1876,7 +2246,7 @@
           <w:t>(41 g)</w:t>
         </w:r>
       </w:ins>
-      <w:del w:id="11" w:author="Robinson, James (robins64)" w:date="2025-04-14T12:00:00Z">
+      <w:del w:id="44" w:author="Robinson, James (robins64)" w:date="2025-04-14T12:00:00Z">
         <w:r>
           <w:rPr>
             <w:rFonts w:ascii="Times New Roman" w:eastAsia="Times New Roman" w:hAnsi="Times New Roman" w:cs="Times New Roman"/>
@@ -1890,7 +2260,7 @@
         </w:rPr>
         <w:t xml:space="preserve"> </w:t>
       </w:r>
-      <w:del w:id="12" w:author="Robinson, James (robins64)" w:date="2025-04-14T12:00:00Z">
+      <w:del w:id="45" w:author="Robinson, James (robins64)" w:date="2025-04-14T12:00:00Z">
         <w:r>
           <w:rPr>
             <w:rFonts w:ascii="Times New Roman" w:eastAsia="Times New Roman" w:hAnsi="Times New Roman" w:cs="Times New Roman"/>
@@ -1904,7 +2274,7 @@
         </w:rPr>
         <w:t xml:space="preserve">in fishing communities, though </w:t>
       </w:r>
-      <w:del w:id="13" w:author="Robinson, James (robins64)" w:date="2025-04-14T12:00:00Z">
+      <w:del w:id="46" w:author="Robinson, James (robins64)" w:date="2025-04-14T12:00:00Z">
         <w:r>
           <w:rPr>
             <w:rFonts w:ascii="Times New Roman" w:eastAsia="Times New Roman" w:hAnsi="Times New Roman" w:cs="Times New Roman"/>
@@ -1912,7 +2282,7 @@
           <w:delText xml:space="preserve">the diet surveys we collated showed that </w:delText>
         </w:r>
       </w:del>
-      <w:ins w:id="14" w:author="Robinson, James (robins64)" w:date="2025-04-14T12:00:00Z">
+      <w:ins w:id="47" w:author="Robinson, James (robins64)" w:date="2025-04-14T12:00:00Z">
         <w:r>
           <w:rPr>
             <w:rFonts w:ascii="Times New Roman" w:eastAsia="Times New Roman" w:hAnsi="Times New Roman" w:cs="Times New Roman"/>
@@ -1920,7 +2290,7 @@
           <w:t xml:space="preserve">we note that </w:t>
         </w:r>
       </w:ins>
-      <w:del w:id="15" w:author="Robinson, James (robins64)" w:date="2025-04-14T11:59:00Z">
+      <w:del w:id="48" w:author="Robinson, James (robins64)" w:date="2025-04-14T11:59:00Z">
         <w:r>
           <w:rPr>
             <w:rFonts w:ascii="Times New Roman" w:eastAsia="Times New Roman" w:hAnsi="Times New Roman" w:cs="Times New Roman"/>
@@ -1934,7 +2304,7 @@
         </w:rPr>
         <w:t>portion</w:t>
       </w:r>
-      <w:ins w:id="16" w:author="Robinson, James (robins64)" w:date="2025-04-14T11:59:00Z">
+      <w:ins w:id="49" w:author="Robinson, James (robins64)" w:date="2025-04-14T11:59:00Z">
         <w:r>
           <w:rPr>
             <w:rFonts w:ascii="Times New Roman" w:eastAsia="Times New Roman" w:hAnsi="Times New Roman" w:cs="Times New Roman"/>
@@ -1942,7 +2312,7 @@
           <w:t xml:space="preserve"> sizes</w:t>
         </w:r>
       </w:ins>
-      <w:del w:id="17" w:author="Robinson, James (robins64)" w:date="2025-04-14T11:59:00Z">
+      <w:del w:id="50" w:author="Robinson, James (robins64)" w:date="2025-04-14T11:59:00Z">
         <w:r>
           <w:rPr>
             <w:rFonts w:ascii="Times New Roman" w:eastAsia="Times New Roman" w:hAnsi="Times New Roman" w:cs="Times New Roman"/>
@@ -1956,7 +2326,7 @@
         </w:rPr>
         <w:t xml:space="preserve"> </w:t>
       </w:r>
-      <w:ins w:id="18" w:author="Robinson, James (robins64)" w:date="2025-04-14T11:59:00Z">
+      <w:ins w:id="51" w:author="Robinson, James (robins64)" w:date="2025-04-14T11:59:00Z">
         <w:r>
           <w:rPr>
             <w:rFonts w:ascii="Times New Roman" w:eastAsia="Times New Roman" w:hAnsi="Times New Roman" w:cs="Times New Roman"/>
@@ -1970,7 +2340,7 @@
         </w:rPr>
         <w:t>between one fifth to three times of th</w:t>
       </w:r>
-      <w:ins w:id="19" w:author="Robinson, James (robins64)" w:date="2025-04-14T12:00:00Z">
+      <w:ins w:id="52" w:author="Robinson, James (robins64)" w:date="2025-04-14T12:00:00Z">
         <w:r>
           <w:rPr>
             <w:rFonts w:ascii="Times New Roman" w:eastAsia="Times New Roman" w:hAnsi="Times New Roman" w:cs="Times New Roman"/>
@@ -1978,7 +2348,7 @@
           <w:t>is</w:t>
         </w:r>
       </w:ins>
-      <w:del w:id="20" w:author="Robinson, James (robins64)" w:date="2025-04-14T12:00:00Z">
+      <w:del w:id="53" w:author="Robinson, James (robins64)" w:date="2025-04-14T12:00:00Z">
         <w:r>
           <w:rPr>
             <w:rFonts w:ascii="Times New Roman" w:eastAsia="Times New Roman" w:hAnsi="Times New Roman" w:cs="Times New Roman"/>
@@ -1992,7 +2362,7 @@
         </w:rPr>
         <w:t xml:space="preserve"> average </w:t>
       </w:r>
-      <w:del w:id="21" w:author="Robinson, James (robins64)" w:date="2025-04-14T12:01:00Z">
+      <w:del w:id="54" w:author="Robinson, James (robins64)" w:date="2025-04-14T12:01:00Z">
         <w:r>
           <w:rPr>
             <w:rFonts w:ascii="Times New Roman" w:eastAsia="Times New Roman" w:hAnsi="Times New Roman" w:cs="Times New Roman"/>
@@ -2000,7 +2370,7 @@
           <w:delText xml:space="preserve">sizes we used here </w:delText>
         </w:r>
       </w:del>
-      <w:ins w:id="22" w:author="Robinson, James (robins64)" w:date="2025-04-14T12:01:00Z">
+      <w:ins w:id="55" w:author="Robinson, James (robins64)" w:date="2025-04-14T12:01:00Z">
         <w:r>
           <w:rPr>
             <w:rFonts w:ascii="Times New Roman" w:eastAsia="Times New Roman" w:hAnsi="Times New Roman" w:cs="Times New Roman"/>
@@ -2321,7 +2691,7 @@
                     <pic:cNvPicPr preferRelativeResize="0"/>
                   </pic:nvPicPr>
                   <pic:blipFill>
-                    <a:blip r:embed="rId7"/>
+                    <a:blip r:embed="rId11"/>
                     <a:srcRect/>
                     <a:stretch>
                       <a:fillRect/>
@@ -3137,7 +3507,7 @@
         </w:rPr>
         <w:t xml:space="preserve">Fish consumption declined with increasing distance from fisheries and travel time to urban centres, though distance effects varied between dried and fresh forms, and on the fishery type (inland or marine) (Fig. 3a). Fresh fish consumption was most strongly predicted by the interaction between marine and inland water, such that the highest consumption was predicted for inland households distant from marine coastlines (86% [65-98%]) (Figs. 3b, S7). Less than 1% of households were in these inland fresh fish hotspots, primarily those near Lake Victoria. Fresh fish consumption declined with increasing distance from inland water, </w:t>
       </w:r>
-      <w:del w:id="23" w:author="Robinson, James (robins64)" w:date="2025-04-14T11:13:00Z">
+      <w:del w:id="56" w:author="Robinson, James (robins64)" w:date="2025-04-14T11:13:00Z">
         <w:r>
           <w:rPr>
             <w:rFonts w:ascii="Times New Roman" w:eastAsia="Times New Roman" w:hAnsi="Times New Roman" w:cs="Times New Roman"/>
@@ -3184,7 +3554,7 @@
           <w:delText>, and correspondingly higher prices of fresh fish than dried</w:delText>
         </w:r>
       </w:del>
-      <w:ins w:id="24" w:author="Robinson, James (robins64)" w:date="2025-04-14T11:13:00Z">
+      <w:ins w:id="57" w:author="Robinson, James (robins64)" w:date="2025-04-14T11:13:00Z">
         <w:r>
           <w:rPr>
             <w:rFonts w:ascii="Times New Roman" w:eastAsia="Times New Roman" w:hAnsi="Times New Roman" w:cs="Times New Roman"/>
@@ -3192,7 +3562,7 @@
           <w:t>reflecting the importance of large waterbodies</w:t>
         </w:r>
       </w:ins>
-      <w:ins w:id="25" w:author="Robinson, James (robins64)" w:date="2025-04-14T11:14:00Z">
+      <w:ins w:id="58" w:author="Robinson, James (robins64)" w:date="2025-04-14T11:14:00Z">
         <w:r>
           <w:rPr>
             <w:rFonts w:ascii="Times New Roman" w:eastAsia="Times New Roman" w:hAnsi="Times New Roman" w:cs="Times New Roman"/>
@@ -3232,7 +3602,7 @@
         </w:rPr>
         <w:t xml:space="preserve">. Fresh fish thus persisted relatively further from markets (but at lower consumption than dried fish), possibly due to </w:t>
       </w:r>
-      <w:ins w:id="26" w:author="Robinson, James (robins64)" w:date="2025-04-14T11:16:00Z">
+      <w:ins w:id="59" w:author="Robinson, James (robins64)" w:date="2025-04-14T11:16:00Z">
         <w:r>
           <w:rPr>
             <w:rFonts w:ascii="Times New Roman" w:eastAsia="Times New Roman" w:hAnsi="Times New Roman" w:cs="Times New Roman"/>
@@ -3240,7 +3610,7 @@
           <w:t xml:space="preserve">rural </w:t>
         </w:r>
       </w:ins>
-      <w:del w:id="27" w:author="Robinson, James (robins64)" w:date="2025-04-14T11:11:00Z">
+      <w:del w:id="60" w:author="Robinson, James (robins64)" w:date="2025-04-14T11:11:00Z">
         <w:r>
           <w:rPr>
             <w:rFonts w:ascii="Times New Roman" w:eastAsia="Times New Roman" w:hAnsi="Times New Roman" w:cs="Times New Roman"/>
@@ -3248,7 +3618,7 @@
           <w:delText>cold-store distribution networks that meant fresh fish remained accessible to wealthier households</w:delText>
         </w:r>
       </w:del>
-      <w:ins w:id="28" w:author="Robinson, James (robins64)" w:date="2025-04-14T11:11:00Z">
+      <w:ins w:id="61" w:author="Robinson, James (robins64)" w:date="2025-04-14T11:11:00Z">
         <w:r>
           <w:rPr>
             <w:rFonts w:ascii="Times New Roman" w:eastAsia="Times New Roman" w:hAnsi="Times New Roman" w:cs="Times New Roman"/>
@@ -3256,7 +3626,7 @@
           <w:t xml:space="preserve">access to </w:t>
         </w:r>
       </w:ins>
-      <w:ins w:id="29" w:author="Robinson, James (robins64)" w:date="2025-04-14T11:12:00Z">
+      <w:ins w:id="62" w:author="Robinson, James (robins64)" w:date="2025-04-14T11:12:00Z">
         <w:r>
           <w:rPr>
             <w:rFonts w:ascii="Times New Roman" w:eastAsia="Times New Roman" w:hAnsi="Times New Roman" w:cs="Times New Roman"/>
@@ -3310,7 +3680,7 @@
                     <pic:cNvPicPr preferRelativeResize="0"/>
                   </pic:nvPicPr>
                   <pic:blipFill>
-                    <a:blip r:embed="rId8"/>
+                    <a:blip r:embed="rId12"/>
                     <a:srcRect/>
                     <a:stretch>
                       <a:fillRect/>
@@ -3410,7 +3780,7 @@
                     <pic:cNvPicPr/>
                   </pic:nvPicPr>
                   <pic:blipFill>
-                    <a:blip r:embed="rId9" cstate="print">
+                    <a:blip r:embed="rId13" cstate="print">
                       <a:extLst>
                         <a:ext uri="{28A0092B-C50C-407E-A947-70E740481C1C}">
                           <a14:useLocalDpi xmlns:a14="http://schemas.microsoft.com/office/drawing/2010/main" val="0"/>
@@ -3524,7 +3894,7 @@
         </w:rPr>
         <w:t xml:space="preserve"> species (Table S2), enabling us to estimate population-level nutrient intakes from dried fish. Scaling modelled estimates of household dried fish consumption</w:t>
       </w:r>
-      <w:ins w:id="30" w:author="Robinson, James (robins64)" w:date="2025-04-14T10:53:00Z">
+      <w:ins w:id="63" w:author="Robinson, James (robins64)" w:date="2025-04-14T10:53:00Z">
         <w:r>
           <w:rPr>
             <w:rFonts w:ascii="Times New Roman" w:eastAsia="Times New Roman" w:hAnsi="Times New Roman" w:cs="Times New Roman"/>
@@ -3538,7 +3908,7 @@
         </w:rPr>
         <w:t xml:space="preserve"> (Fig. 2, Methods) to recent population estimates, we estimate that dried fish is consumed (weekly) by up to 146 million people [95% HPDI: 134-160 million] in Côte D’Ivoire, Malawi, Nigeria, Senegal, Tanzania, and Uganda, and exceeds fresh fish consumption </w:t>
       </w:r>
-      <w:ins w:id="31" w:author="Robinson, James (robins64)" w:date="2025-04-14T10:53:00Z">
+      <w:ins w:id="64" w:author="Robinson, James (robins64)" w:date="2025-04-14T10:53:00Z">
         <w:r>
           <w:rPr>
             <w:rFonts w:ascii="Times New Roman" w:eastAsia="Times New Roman" w:hAnsi="Times New Roman" w:cs="Times New Roman"/>
@@ -3552,19 +3922,19 @@
         </w:rPr>
         <w:t xml:space="preserve">by </w:t>
       </w:r>
-      <w:commentRangeStart w:id="32"/>
+      <w:commentRangeStart w:id="65"/>
       <w:r>
         <w:rPr>
           <w:rFonts w:ascii="Times New Roman" w:eastAsia="Times New Roman" w:hAnsi="Times New Roman" w:cs="Times New Roman"/>
         </w:rPr>
         <w:t xml:space="preserve">1.6 to 1 </w:t>
       </w:r>
-      <w:commentRangeEnd w:id="32"/>
+      <w:commentRangeEnd w:id="65"/>
       <w:r>
         <w:rPr>
           <w:rStyle w:val="CommentReference"/>
         </w:rPr>
-        <w:commentReference w:id="32"/>
+        <w:commentReference w:id="65"/>
       </w:r>
       <w:r>
         <w:rPr>
@@ -3785,7 +4155,7 @@
         </w:rPr>
         <w:t xml:space="preserve">, </w:t>
       </w:r>
-      <w:del w:id="33" w:author="Robinson, James (robins64)" w:date="2025-04-14T11:30:00Z">
+      <w:del w:id="66" w:author="Robinson, James (robins64)" w:date="2025-04-14T11:30:00Z">
         <w:r>
           <w:rPr>
             <w:rFonts w:ascii="Times New Roman" w:eastAsia="Times New Roman" w:hAnsi="Times New Roman" w:cs="Times New Roman"/>
@@ -3793,7 +4163,7 @@
           <w:delText xml:space="preserve">landings </w:delText>
         </w:r>
       </w:del>
-      <w:ins w:id="34" w:author="Robinson, James (robins64)" w:date="2025-04-14T11:30:00Z">
+      <w:ins w:id="67" w:author="Robinson, James (robins64)" w:date="2025-04-14T11:30:00Z">
         <w:r>
           <w:rPr>
             <w:rFonts w:ascii="Times New Roman" w:eastAsia="Times New Roman" w:hAnsi="Times New Roman" w:cs="Times New Roman"/>
@@ -4298,7 +4668,7 @@
         </w:rPr>
         <w:t>, and it remains unclear how processors and fishers will be impacted by reductions in catch quantity, or increases in fish price</w:t>
       </w:r>
-      <w:ins w:id="35" w:author="Robinson, James (robins64)" w:date="2025-04-14T11:26:00Z">
+      <w:ins w:id="68" w:author="Robinson, James (robins64)" w:date="2025-04-14T11:26:00Z">
         <w:r>
           <w:rPr>
             <w:rFonts w:ascii="Times New Roman" w:eastAsia="Times New Roman" w:hAnsi="Times New Roman" w:cs="Times New Roman"/>
@@ -4465,7 +4835,7 @@
         </w:rPr>
         <w:t>Using large-scale diet survey data from six countries, we estimated that 36% of households across East and West African countries consume dried fish</w:t>
       </w:r>
-      <w:del w:id="36" w:author="Robinson, James (robins64)" w:date="2025-04-14T11:26:00Z">
+      <w:del w:id="69" w:author="Robinson, James (robins64)" w:date="2025-04-14T11:26:00Z">
         <w:r>
           <w:rPr>
             <w:rFonts w:ascii="Times New Roman" w:eastAsia="Times New Roman" w:hAnsi="Times New Roman" w:cs="Times New Roman"/>
@@ -4821,7 +5191,7 @@
         </w:rPr>
         <w:t xml:space="preserve">) from Seychelles and the Lakshadweep archipelago. These samples were collected by opportunistic sampling at fish markets and landings sites. </w:t>
       </w:r>
-      <w:del w:id="37" w:author="Robinson, James (robins64)" w:date="2025-04-14T12:04:00Z">
+      <w:del w:id="70" w:author="Robinson, James (robins64)" w:date="2025-04-14T12:04:00Z">
         <w:r>
           <w:rPr>
             <w:rFonts w:ascii="Times New Roman" w:eastAsia="Times New Roman" w:hAnsi="Times New Roman" w:cs="Times New Roman"/>
@@ -4829,7 +5199,7 @@
           <w:delText xml:space="preserve">Samples </w:delText>
         </w:r>
       </w:del>
-      <w:ins w:id="38" w:author="Robinson, James (robins64)" w:date="2025-04-14T12:04:00Z">
+      <w:ins w:id="71" w:author="Robinson, James (robins64)" w:date="2025-04-14T12:04:00Z">
         <w:r>
           <w:rPr>
             <w:rFonts w:ascii="Times New Roman" w:eastAsia="Times New Roman" w:hAnsi="Times New Roman" w:cs="Times New Roman"/>
@@ -11256,7 +11626,24 @@
 
 <file path=word/comments.xml><?xml version="1.0" encoding="utf-8"?>
 <w:comments xmlns:wpc="http://schemas.microsoft.com/office/word/2010/wordprocessingCanvas" xmlns:cx="http://schemas.microsoft.com/office/drawing/2014/chartex" xmlns:cx1="http://schemas.microsoft.com/office/drawing/2015/9/8/chartex" xmlns:cx2="http://schemas.microsoft.com/office/drawing/2015/10/21/chartex" xmlns:cx3="http://schemas.microsoft.com/office/drawing/2016/5/9/chartex" xmlns:cx4="http://schemas.microsoft.com/office/drawing/2016/5/10/chartex" xmlns:cx5="http://schemas.microsoft.com/office/drawing/2016/5/11/chartex" xmlns:cx6="http://schemas.microsoft.com/office/drawing/2016/5/12/chartex" xmlns:cx7="http://schemas.microsoft.com/office/drawing/2016/5/13/chartex" xmlns:cx8="http://schemas.microsoft.com/office/drawing/2016/5/14/chartex" xmlns:mc="http://schemas.openxmlformats.org/markup-compatibility/2006" xmlns:aink="http://schemas.microsoft.com/office/drawing/2016/ink" xmlns:am3d="http://schemas.microsoft.com/office/drawing/2017/model3d" xmlns:o="urn:schemas-microsoft-com:office:office" xmlns:oel="http://schemas.microsoft.com/office/2019/extlst" xmlns:r="http://schemas.openxmlformats.org/officeDocument/2006/relationships" xmlns:m="http://schemas.openxmlformats.org/officeDocument/2006/math" xmlns:v="urn:schemas-microsoft-com:vml" xmlns:wp14="http://schemas.microsoft.com/office/word/2010/wordprocessingDrawing" xmlns:wp="http://schemas.openxmlformats.org/drawingml/2006/wordprocessingDrawing" xmlns:w10="urn:schemas-microsoft-com:office:word" xmlns:w="http://schemas.openxmlformats.org/wordprocessingml/2006/main" xmlns:w14="http://schemas.microsoft.com/office/word/2010/wordml" xmlns:w15="http://schemas.microsoft.com/office/word/2012/wordml" xmlns:w16cex="http://schemas.microsoft.com/office/word/2018/wordml/cex" xmlns:w16cid="http://schemas.microsoft.com/office/word/2016/wordml/cid" xmlns:w16="http://schemas.microsoft.com/office/word/2018/wordml" xmlns:w16sdtdh="http://schemas.microsoft.com/office/word/2020/wordml/sdtdatahash" xmlns:w16se="http://schemas.microsoft.com/office/word/2015/wordml/symex" xmlns:wpg="http://schemas.microsoft.com/office/word/2010/wordprocessingGroup" xmlns:wpi="http://schemas.microsoft.com/office/word/2010/wordprocessingInk" xmlns:wne="http://schemas.microsoft.com/office/word/2006/wordml" xmlns:wps="http://schemas.microsoft.com/office/word/2010/wordprocessingShape" mc:Ignorable="w14 w15 w16se w16cid w16 w16cex w16sdtdh wp14">
-  <w:comment w:id="32" w:author="Robinson, James (robins64)" w:date="2025-04-14T11:32:00Z" w:initials="JR">
+  <w:comment w:id="3" w:author="Robinson, James (robins64)" w:date="2025-04-14T15:20:00Z" w:initials="JR">
+    <w:p>
+      <w:r>
+        <w:rPr>
+          <w:rStyle w:val="CommentReference"/>
+        </w:rPr>
+        <w:annotationRef/>
+      </w:r>
+      <w:r>
+        <w:rPr>
+          <w:sz w:val="20"/>
+          <w:szCs w:val="20"/>
+        </w:rPr>
+        <w:t>Ratio or % is clearer to understand?</w:t>
+      </w:r>
+    </w:p>
+  </w:comment>
+  <w:comment w:id="65" w:author="Robinson, James (robins64)" w:date="2025-04-14T11:32:00Z" w:initials="JR">
     <w:p>
       <w:r>
         <w:rPr>
@@ -11303,18 +11690,21 @@
 
 <file path=word/commentsExtended.xml><?xml version="1.0" encoding="utf-8"?>
 <w15:commentsEx xmlns:wpc="http://schemas.microsoft.com/office/word/2010/wordprocessingCanvas" xmlns:cx="http://schemas.microsoft.com/office/drawing/2014/chartex" xmlns:cx1="http://schemas.microsoft.com/office/drawing/2015/9/8/chartex" xmlns:cx2="http://schemas.microsoft.com/office/drawing/2015/10/21/chartex" xmlns:cx3="http://schemas.microsoft.com/office/drawing/2016/5/9/chartex" xmlns:cx4="http://schemas.microsoft.com/office/drawing/2016/5/10/chartex" xmlns:cx5="http://schemas.microsoft.com/office/drawing/2016/5/11/chartex" xmlns:cx6="http://schemas.microsoft.com/office/drawing/2016/5/12/chartex" xmlns:cx7="http://schemas.microsoft.com/office/drawing/2016/5/13/chartex" xmlns:cx8="http://schemas.microsoft.com/office/drawing/2016/5/14/chartex" xmlns:mc="http://schemas.openxmlformats.org/markup-compatibility/2006" xmlns:aink="http://schemas.microsoft.com/office/drawing/2016/ink" xmlns:am3d="http://schemas.microsoft.com/office/drawing/2017/model3d" xmlns:o="urn:schemas-microsoft-com:office:office" xmlns:oel="http://schemas.microsoft.com/office/2019/extlst" xmlns:r="http://schemas.openxmlformats.org/officeDocument/2006/relationships" xmlns:m="http://schemas.openxmlformats.org/officeDocument/2006/math" xmlns:v="urn:schemas-microsoft-com:vml" xmlns:wp14="http://schemas.microsoft.com/office/word/2010/wordprocessingDrawing" xmlns:wp="http://schemas.openxmlformats.org/drawingml/2006/wordprocessingDrawing" xmlns:w10="urn:schemas-microsoft-com:office:word" xmlns:w="http://schemas.openxmlformats.org/wordprocessingml/2006/main" xmlns:w14="http://schemas.microsoft.com/office/word/2010/wordml" xmlns:w15="http://schemas.microsoft.com/office/word/2012/wordml" xmlns:w16cex="http://schemas.microsoft.com/office/word/2018/wordml/cex" xmlns:w16cid="http://schemas.microsoft.com/office/word/2016/wordml/cid" xmlns:w16="http://schemas.microsoft.com/office/word/2018/wordml" xmlns:w16sdtdh="http://schemas.microsoft.com/office/word/2020/wordml/sdtdatahash" xmlns:w16se="http://schemas.microsoft.com/office/word/2015/wordml/symex" xmlns:wpg="http://schemas.microsoft.com/office/word/2010/wordprocessingGroup" xmlns:wpi="http://schemas.microsoft.com/office/word/2010/wordprocessingInk" xmlns:wne="http://schemas.microsoft.com/office/word/2006/wordml" xmlns:wps="http://schemas.microsoft.com/office/word/2010/wordprocessingShape" mc:Ignorable="w14 w15 w16se w16cid w16 w16cex w16sdtdh wp14">
+  <w15:commentEx w15:paraId="44D82E89" w15:done="0"/>
   <w15:commentEx w15:paraId="1535C2A7" w15:done="0"/>
 </w15:commentsEx>
 </file>
 
 <file path=word/commentsExtensible.xml><?xml version="1.0" encoding="utf-8"?>
 <w16cex:commentsExtensible xmlns:wpc="http://schemas.microsoft.com/office/word/2010/wordprocessingCanvas" xmlns:cx="http://schemas.microsoft.com/office/drawing/2014/chartex" xmlns:cx1="http://schemas.microsoft.com/office/drawing/2015/9/8/chartex" xmlns:cx2="http://schemas.microsoft.com/office/drawing/2015/10/21/chartex" xmlns:cx3="http://schemas.microsoft.com/office/drawing/2016/5/9/chartex" xmlns:cx4="http://schemas.microsoft.com/office/drawing/2016/5/10/chartex" xmlns:cx5="http://schemas.microsoft.com/office/drawing/2016/5/11/chartex" xmlns:cx6="http://schemas.microsoft.com/office/drawing/2016/5/12/chartex" xmlns:cx7="http://schemas.microsoft.com/office/drawing/2016/5/13/chartex" xmlns:cx8="http://schemas.microsoft.com/office/drawing/2016/5/14/chartex" xmlns:cr="http://schemas.microsoft.com/office/comments/2020/reactions" xmlns:mc="http://schemas.openxmlformats.org/markup-compatibility/2006" xmlns:aink="http://schemas.microsoft.com/office/drawing/2016/ink" xmlns:am3d="http://schemas.microsoft.com/office/drawing/2017/model3d" xmlns:o="urn:schemas-microsoft-com:office:office" xmlns:oel="http://schemas.microsoft.com/office/2019/extlst" xmlns:r="http://schemas.openxmlformats.org/officeDocument/2006/relationships" xmlns:m="http://schemas.openxmlformats.org/officeDocument/2006/math" xmlns:v="urn:schemas-microsoft-com:vml" xmlns:wp14="http://schemas.microsoft.com/office/word/2010/wordprocessingDrawing" xmlns:wp="http://schemas.openxmlformats.org/drawingml/2006/wordprocessingDrawing" xmlns:w10="urn:schemas-microsoft-com:office:word" xmlns:w="http://schemas.openxmlformats.org/wordprocessingml/2006/main" xmlns:w14="http://schemas.microsoft.com/office/word/2010/wordml" xmlns:w15="http://schemas.microsoft.com/office/word/2012/wordml" xmlns:w16cex="http://schemas.microsoft.com/office/word/2018/wordml/cex" xmlns:w16cid="http://schemas.microsoft.com/office/word/2016/wordml/cid" xmlns:w16="http://schemas.microsoft.com/office/word/2018/wordml" xmlns:w16sdtdh="http://schemas.microsoft.com/office/word/2020/wordml/sdtdatahash" xmlns:w16se="http://schemas.microsoft.com/office/word/2015/wordml/symex" xmlns:wpg="http://schemas.microsoft.com/office/word/2010/wordprocessingGroup" xmlns:wpi="http://schemas.microsoft.com/office/word/2010/wordprocessingInk" xmlns:wne="http://schemas.microsoft.com/office/word/2006/wordml" xmlns:wps="http://schemas.microsoft.com/office/word/2010/wordprocessingShape" mc:Ignorable="w14 w15 w16se w16cid w16 w16cex w16sdtdh cr wp14">
+  <w16cex:commentExtensible w16cex:durableId="060E1091" w16cex:dateUtc="2025-04-14T14:20:00Z"/>
   <w16cex:commentExtensible w16cex:durableId="1E17E5DB" w16cex:dateUtc="2025-04-14T10:32:00Z"/>
 </w16cex:commentsExtensible>
 </file>
 
 <file path=word/commentsIds.xml><?xml version="1.0" encoding="utf-8"?>
 <w16cid:commentsIds xmlns:wpc="http://schemas.microsoft.com/office/word/2010/wordprocessingCanvas" xmlns:cx="http://schemas.microsoft.com/office/drawing/2014/chartex" xmlns:cx1="http://schemas.microsoft.com/office/drawing/2015/9/8/chartex" xmlns:cx2="http://schemas.microsoft.com/office/drawing/2015/10/21/chartex" xmlns:cx3="http://schemas.microsoft.com/office/drawing/2016/5/9/chartex" xmlns:cx4="http://schemas.microsoft.com/office/drawing/2016/5/10/chartex" xmlns:cx5="http://schemas.microsoft.com/office/drawing/2016/5/11/chartex" xmlns:cx6="http://schemas.microsoft.com/office/drawing/2016/5/12/chartex" xmlns:cx7="http://schemas.microsoft.com/office/drawing/2016/5/13/chartex" xmlns:cx8="http://schemas.microsoft.com/office/drawing/2016/5/14/chartex" xmlns:mc="http://schemas.openxmlformats.org/markup-compatibility/2006" xmlns:aink="http://schemas.microsoft.com/office/drawing/2016/ink" xmlns:am3d="http://schemas.microsoft.com/office/drawing/2017/model3d" xmlns:o="urn:schemas-microsoft-com:office:office" xmlns:oel="http://schemas.microsoft.com/office/2019/extlst" xmlns:r="http://schemas.openxmlformats.org/officeDocument/2006/relationships" xmlns:m="http://schemas.openxmlformats.org/officeDocument/2006/math" xmlns:v="urn:schemas-microsoft-com:vml" xmlns:wp14="http://schemas.microsoft.com/office/word/2010/wordprocessingDrawing" xmlns:wp="http://schemas.openxmlformats.org/drawingml/2006/wordprocessingDrawing" xmlns:w10="urn:schemas-microsoft-com:office:word" xmlns:w="http://schemas.openxmlformats.org/wordprocessingml/2006/main" xmlns:w14="http://schemas.microsoft.com/office/word/2010/wordml" xmlns:w15="http://schemas.microsoft.com/office/word/2012/wordml" xmlns:w16cex="http://schemas.microsoft.com/office/word/2018/wordml/cex" xmlns:w16cid="http://schemas.microsoft.com/office/word/2016/wordml/cid" xmlns:w16="http://schemas.microsoft.com/office/word/2018/wordml" xmlns:w16sdtdh="http://schemas.microsoft.com/office/word/2020/wordml/sdtdatahash" xmlns:w16se="http://schemas.microsoft.com/office/word/2015/wordml/symex" xmlns:wpg="http://schemas.microsoft.com/office/word/2010/wordprocessingGroup" xmlns:wpi="http://schemas.microsoft.com/office/word/2010/wordprocessingInk" xmlns:wne="http://schemas.microsoft.com/office/word/2006/wordml" xmlns:wps="http://schemas.microsoft.com/office/word/2010/wordprocessingShape" mc:Ignorable="w14 w15 w16se w16cid w16 w16cex w16sdtdh wp14">
+  <w16cid:commentId w16cid:paraId="44D82E89" w16cid:durableId="060E1091"/>
   <w16cid:commentId w16cid:paraId="1535C2A7" w16cid:durableId="1E17E5DB"/>
 </w16cid:commentsIds>
 </file>

</xml_diff>

<commit_message>
new sup tables pdf
</commit_message>
<xml_diff>
--- a/revise1/Dried_fish_ms_revised.docx
+++ b/revise1/Dried_fish_ms_revised.docx
@@ -2055,7 +2055,19 @@
         <w:rPr>
           <w:rFonts w:ascii="Times New Roman" w:eastAsia="Times New Roman" w:hAnsi="Times New Roman" w:cs="Times New Roman"/>
         </w:rPr>
-        <w:t>) (Table S1, Fig. S1). We assessed fish nutrient content relative to recommended nutrient intakes for women and children</w:t>
+        <w:t>) (</w:t>
+      </w:r>
+      <w:r>
+        <w:rPr>
+          <w:rFonts w:ascii="Times New Roman" w:eastAsia="Times New Roman" w:hAnsi="Times New Roman" w:cs="Times New Roman"/>
+        </w:rPr>
+        <w:t>Dataset</w:t>
+      </w:r>
+      <w:r>
+        <w:rPr>
+          <w:rFonts w:ascii="Times New Roman" w:eastAsia="Times New Roman" w:hAnsi="Times New Roman" w:cs="Times New Roman"/>
+        </w:rPr>
+        <w:t xml:space="preserve"> S1, Fig. S1). We assessed fish nutrient content relative to recommended nutrient intakes for women and children</w:t>
       </w:r>
       <w:r>
         <w:rPr>
@@ -2249,7 +2261,19 @@
         <w:rPr>
           <w:rFonts w:ascii="Times New Roman" w:eastAsia="Times New Roman" w:hAnsi="Times New Roman" w:cs="Times New Roman"/>
         </w:rPr>
-        <w:t xml:space="preserve">(Table S2), </w:t>
+        <w:t>(Table S</w:t>
+      </w:r>
+      <w:r>
+        <w:rPr>
+          <w:rFonts w:ascii="Times New Roman" w:eastAsia="Times New Roman" w:hAnsi="Times New Roman" w:cs="Times New Roman"/>
+        </w:rPr>
+        <w:t>1</w:t>
+      </w:r>
+      <w:r>
+        <w:rPr>
+          <w:rFonts w:ascii="Times New Roman" w:eastAsia="Times New Roman" w:hAnsi="Times New Roman" w:cs="Times New Roman"/>
+        </w:rPr>
+        <w:t xml:space="preserve">), </w:t>
       </w:r>
       <w:r>
         <w:rPr>
@@ -2419,7 +2443,19 @@
         <w:rPr>
           <w:rFonts w:ascii="Times New Roman" w:eastAsia="Times New Roman" w:hAnsi="Times New Roman" w:cs="Times New Roman"/>
         </w:rPr>
-        <w:t>(Table S2). All dried fish were highly nutritious, though nutrient concentrations varied between marine and freshwater species, and by processing form. Powdered and smoked marine species, for example, had the highest iron and omega-3 fatty acid concentrations, whereas freshwater species from Lake Victoria (</w:t>
+        <w:t>(Table S</w:t>
+      </w:r>
+      <w:r>
+        <w:rPr>
+          <w:rFonts w:ascii="Times New Roman" w:eastAsia="Times New Roman" w:hAnsi="Times New Roman" w:cs="Times New Roman"/>
+        </w:rPr>
+        <w:t>1</w:t>
+      </w:r>
+      <w:r>
+        <w:rPr>
+          <w:rFonts w:ascii="Times New Roman" w:eastAsia="Times New Roman" w:hAnsi="Times New Roman" w:cs="Times New Roman"/>
+        </w:rPr>
+        <w:t>). All dried fish were highly nutritious, though nutrient concentrations varied between marine and freshwater species, and by processing form. Powdered and smoked marine species, for example, had the highest iron and omega-3 fatty acid concentrations, whereas freshwater species from Lake Victoria (</w:t>
       </w:r>
       <w:proofErr w:type="spellStart"/>
       <w:r>
@@ -3339,14 +3375,50 @@
         <w:rPr>
           <w:rFonts w:ascii="Times New Roman" w:eastAsia="Times New Roman" w:hAnsi="Times New Roman" w:cs="Times New Roman"/>
         </w:rPr>
-        <w:t xml:space="preserve">We next extracted information on fish consumption from Living Standards and Measurements Surveys (LSMS) for six African countries (Côte D’Ivoire, Malawi, Nigeria, Senegal, Tanzania, Uganda) to understand the prevalence of dried fish consumption at large scales. These are neighbouring countries that use similar methods to dry similar species, with high fish consumption and high fisheries productivity (Table S2). In LSMS, interviewers collected information on the diets and livelihoods of 38,918 households (between 2010-19), stratified across socio-economic and geographic regions (e.g., income status, religion, rural and urban) to capture the living standards of ~407 million people (Table S3). The food consumption surveys in LSMS recorded whether households consumed fish in the preceding seven days, separated into different processing forms (fresh, sun-dried, smoked). Across the six countries, 36-87% of households consumed fish and, of </w:t>
+        <w:t>We next extracted information on fish consumption from Living Standards and Measurements Surveys (LSMS) for six African countries (Côte D’Ivoire, Malawi, Nigeria, Senegal, Tanzania, Uganda) to understand the prevalence of dried fish consumption at large scales. These are neighbouring countries that use similar methods to dry similar species, with high fish consumption and high fisheries productivity (Table S</w:t>
+      </w:r>
+      <w:r>
+        <w:rPr>
+          <w:rFonts w:ascii="Times New Roman" w:eastAsia="Times New Roman" w:hAnsi="Times New Roman" w:cs="Times New Roman"/>
+        </w:rPr>
+        <w:t>1</w:t>
+      </w:r>
+      <w:r>
+        <w:rPr>
+          <w:rFonts w:ascii="Times New Roman" w:eastAsia="Times New Roman" w:hAnsi="Times New Roman" w:cs="Times New Roman"/>
+        </w:rPr>
+        <w:t>). In LSMS, interviewers collected information on the diets and livelihoods of 38,918 households (between 2010-19), stratified across socio-economic and geographic regions (e.g., income status, religion, rural and urban) to capture the living standards of ~407 million people (Table S</w:t>
+      </w:r>
+      <w:r>
+        <w:rPr>
+          <w:rFonts w:ascii="Times New Roman" w:eastAsia="Times New Roman" w:hAnsi="Times New Roman" w:cs="Times New Roman"/>
+        </w:rPr>
+        <w:t>2</w:t>
+      </w:r>
+      <w:r>
+        <w:rPr>
+          <w:rFonts w:ascii="Times New Roman" w:eastAsia="Times New Roman" w:hAnsi="Times New Roman" w:cs="Times New Roman"/>
+        </w:rPr>
+        <w:t xml:space="preserve">). The food consumption surveys in LSMS recorded whether households consumed fish in the preceding seven days, separated into different processing forms (fresh, sun-dried, smoked). Across the six countries, 36-87% of households consumed fish and, of </w:t>
       </w:r>
       <w:r>
         <w:rPr>
           <w:rFonts w:ascii="Times New Roman" w:eastAsia="Times New Roman" w:hAnsi="Times New Roman" w:cs="Times New Roman"/>
         </w:rPr>
         <w:lastRenderedPageBreak/>
-        <w:t xml:space="preserve">those, 24-67% consumed sun-dried or smoked forms (Table S3), which were particularly prevalent in Senegal, Malawi, and Côte D’Ivoire, but consumed in less than half of households in Nigeria, </w:t>
+        <w:t>those, 24-67% consumed sun-dried or smoked forms (Table S</w:t>
+      </w:r>
+      <w:r>
+        <w:rPr>
+          <w:rFonts w:ascii="Times New Roman" w:eastAsia="Times New Roman" w:hAnsi="Times New Roman" w:cs="Times New Roman"/>
+        </w:rPr>
+        <w:t>2</w:t>
+      </w:r>
+      <w:r>
+        <w:rPr>
+          <w:rFonts w:ascii="Times New Roman" w:eastAsia="Times New Roman" w:hAnsi="Times New Roman" w:cs="Times New Roman"/>
+        </w:rPr>
+        <w:t xml:space="preserve">), which were particularly prevalent in Senegal, Malawi, and Côte D’Ivoire, but consumed in less than half of households in Nigeria, </w:t>
       </w:r>
       <w:proofErr w:type="gramStart"/>
       <w:r>
@@ -3502,7 +3574,19 @@
         <w:rPr>
           <w:rFonts w:ascii="Times New Roman" w:eastAsia="Times New Roman" w:hAnsi="Times New Roman" w:cs="Times New Roman"/>
         </w:rPr>
-        <w:t>models to quantify the drivers of household-level fish consumption, using explanatory covariates derived from LSMS surveys and accounting for spatial clustering of household surveys (Table S4, Fig. S6</w:t>
+        <w:t>models to quantify the drivers of household-level fish consumption, using explanatory covariates derived from LSMS surveys and accounting for spatial clustering of household surveys (Table S</w:t>
+      </w:r>
+      <w:r>
+        <w:rPr>
+          <w:rFonts w:ascii="Times New Roman" w:eastAsia="Times New Roman" w:hAnsi="Times New Roman" w:cs="Times New Roman"/>
+        </w:rPr>
+        <w:t>3</w:t>
+      </w:r>
+      <w:r>
+        <w:rPr>
+          <w:rFonts w:ascii="Times New Roman" w:eastAsia="Times New Roman" w:hAnsi="Times New Roman" w:cs="Times New Roman"/>
+        </w:rPr>
+        <w:t>, Fig. S6</w:t>
       </w:r>
       <w:r>
         <w:rPr>
@@ -5516,7 +5600,19 @@
         <w:rPr>
           <w:rFonts w:ascii="Times New Roman" w:eastAsia="Times New Roman" w:hAnsi="Times New Roman" w:cs="Times New Roman"/>
         </w:rPr>
-        <w:t xml:space="preserve"> species (Table S2), enabling us to estimate population-level nutrient intakes from dried fish. Scaling modelled estimates of household dried fish consumption</w:t>
+        <w:t xml:space="preserve"> species (Table S</w:t>
+      </w:r>
+      <w:r>
+        <w:rPr>
+          <w:rFonts w:ascii="Times New Roman" w:eastAsia="Times New Roman" w:hAnsi="Times New Roman" w:cs="Times New Roman"/>
+        </w:rPr>
+        <w:t>1</w:t>
+      </w:r>
+      <w:r>
+        <w:rPr>
+          <w:rFonts w:ascii="Times New Roman" w:eastAsia="Times New Roman" w:hAnsi="Times New Roman" w:cs="Times New Roman"/>
+        </w:rPr>
+        <w:t>), enabling us to estimate population-level nutrient intakes from dried fish. Scaling modelled estimates of household dried fish consumption</w:t>
       </w:r>
       <w:r>
         <w:rPr>
@@ -7570,7 +7666,19 @@
         <w:rPr>
           <w:rFonts w:ascii="Times New Roman" w:eastAsia="Times New Roman" w:hAnsi="Times New Roman" w:cs="Times New Roman"/>
         </w:rPr>
-        <w:t xml:space="preserve">We collected composite samples of small fish species from markets in Kenya, Ghana, Malawi, Lakshadweep Archipelago (India), and Seychelles (Table S1), following whole fish nutrient sampling procedures </w:t>
+        <w:t>We collected composite samples of small fish species from markets in Kenya, Ghana, Malawi, Lakshadweep Archipelago (India), and Seychelles (</w:t>
+      </w:r>
+      <w:r>
+        <w:rPr>
+          <w:rFonts w:ascii="Times New Roman" w:eastAsia="Times New Roman" w:hAnsi="Times New Roman" w:cs="Times New Roman"/>
+        </w:rPr>
+        <w:t>Dataset</w:t>
+      </w:r>
+      <w:r>
+        <w:rPr>
+          <w:rFonts w:ascii="Times New Roman" w:eastAsia="Times New Roman" w:hAnsi="Times New Roman" w:cs="Times New Roman"/>
+        </w:rPr>
+        <w:t xml:space="preserve"> S1), following whole fish nutrient sampling procedures </w:t>
       </w:r>
       <w:r>
         <w:fldChar w:fldCharType="begin" w:fldLock="1"/>
@@ -7628,11 +7736,25 @@
         </w:rPr>
         <w:t xml:space="preserve">focused on species that are widely sun-dried or smoked, and caught by fisheries operating in </w:t>
       </w:r>
-      <w:r>
-        <w:rPr>
-          <w:rFonts w:ascii="Times New Roman" w:eastAsia="Times New Roman" w:hAnsi="Times New Roman" w:cs="Times New Roman"/>
-        </w:rPr>
-        <w:t xml:space="preserve">inland water bodies (e.g., </w:t>
+      <w:proofErr w:type="spellStart"/>
+      <w:r>
+        <w:rPr>
+          <w:rFonts w:ascii="Times New Roman" w:eastAsia="Times New Roman" w:hAnsi="Times New Roman" w:cs="Times New Roman"/>
+        </w:rPr>
+        <w:t>inlan</w:t>
+      </w:r>
+      <w:proofErr w:type="spellEnd"/>
+      <w:r>
+        <w:rPr>
+          <w:rFonts w:ascii="Times New Roman" w:eastAsia="Times New Roman" w:hAnsi="Times New Roman" w:cs="Times New Roman"/>
+        </w:rPr>
+        <w:tab/>
+      </w:r>
+      <w:r>
+        <w:rPr>
+          <w:rFonts w:ascii="Times New Roman" w:eastAsia="Times New Roman" w:hAnsi="Times New Roman" w:cs="Times New Roman"/>
+        </w:rPr>
+        <w:t xml:space="preserve">d water bodies (e.g., </w:t>
       </w:r>
       <w:r>
         <w:rPr>
@@ -8044,14 +8166,14 @@
         <w:rPr>
           <w:rFonts w:ascii="Times New Roman" w:eastAsia="Times New Roman" w:hAnsi="Times New Roman" w:cs="Times New Roman"/>
         </w:rPr>
-        <w:t xml:space="preserve"> of homogenised samples of raw fish were freeze-dried before analysing crude protein and minerals. For all other analyses the samples were analysed </w:t>
+        <w:t xml:space="preserve"> of homogenised samples of raw fish were freeze-</w:t>
       </w:r>
       <w:r>
         <w:rPr>
           <w:rFonts w:ascii="Times New Roman" w:eastAsia="Times New Roman" w:hAnsi="Times New Roman" w:cs="Times New Roman"/>
         </w:rPr>
         <w:lastRenderedPageBreak/>
-        <w:t xml:space="preserve">wet and homogenised samples of dried fish were analysed without further drying. However, moisture content was analysed by oven drying. Detailed information on measurement range, measurement uncertainty (%), overview of certified reference material used for each method, overview of internal control material, in addition to instrument used and procedure for preparing and determining the analytes, is described in </w:t>
+        <w:t xml:space="preserve">dried before analysing crude protein and minerals. For all other analyses the samples were analysed wet and homogenised samples of dried fish were analysed without further drying. However, moisture content was analysed by oven drying. Detailed information on measurement range, measurement uncertainty (%), overview of certified reference material used for each method, overview of internal control material, in addition to instrument used and procedure for preparing and determining the analytes, is described in </w:t>
       </w:r>
       <w:r>
         <w:fldChar w:fldCharType="begin" w:fldLock="1"/>
@@ -8130,7 +8252,19 @@
         <w:rPr>
           <w:rFonts w:ascii="Times New Roman" w:eastAsia="Times New Roman" w:hAnsi="Times New Roman" w:cs="Times New Roman"/>
         </w:rPr>
-        <w:t xml:space="preserve">We assessed the dietary contributions of dried fish by comparing nutrient concentrations to Nutrient Reference Values (NRVs) for non-pregnant women aged 15-49 years and young children 0.5-5 years old, for five minerals (calcium, iodine, iron, selenium, zinc), three vitamins (A, B-12, D) and long-chain omega-3 fatty acids (specifically EPA and DHA) (Table S5). For this analysis we chose the NRVs that cover the nutrient requirements of approximately 98% of the population </w:t>
+        <w:t>We assessed the dietary contributions of dried fish by comparing nutrient concentrations to Nutrient Reference Values (NRVs) for non-pregnant women aged 15-49 years and young children 0.5-5 years old, for five minerals (calcium, iodine, iron, selenium, zinc), three vitamins (A, B-12, D) and long-chain omega-3 fatty acids (specifically EPA and DHA) (Table S</w:t>
+      </w:r>
+      <w:r>
+        <w:rPr>
+          <w:rFonts w:ascii="Times New Roman" w:eastAsia="Times New Roman" w:hAnsi="Times New Roman" w:cs="Times New Roman"/>
+        </w:rPr>
+        <w:t>4</w:t>
+      </w:r>
+      <w:r>
+        <w:rPr>
+          <w:rFonts w:ascii="Times New Roman" w:eastAsia="Times New Roman" w:hAnsi="Times New Roman" w:cs="Times New Roman"/>
+        </w:rPr>
+        <w:t xml:space="preserve">). For this analysis we chose the NRVs that cover the nutrient requirements of approximately 98% of the population </w:t>
       </w:r>
       <w:r>
         <w:fldChar w:fldCharType="begin" w:fldLock="1"/>
@@ -8208,7 +8342,19 @@
         <w:rPr>
           <w:rFonts w:ascii="Times New Roman" w:eastAsia="Times New Roman" w:hAnsi="Times New Roman" w:cs="Times New Roman"/>
         </w:rPr>
-        <w:t>, which directs us either to RDAs from the United States IOM, or PRIs from the European EFSA (the selection for each is in Table S5).</w:t>
+        <w:t>, which directs us either to RDAs from the United States IOM, or PRIs from the European EFSA (the selection for each is in Table S</w:t>
+      </w:r>
+      <w:r>
+        <w:rPr>
+          <w:rFonts w:ascii="Times New Roman" w:eastAsia="Times New Roman" w:hAnsi="Times New Roman" w:cs="Times New Roman"/>
+        </w:rPr>
+        <w:t>4</w:t>
+      </w:r>
+      <w:r>
+        <w:rPr>
+          <w:rFonts w:ascii="Times New Roman" w:eastAsia="Times New Roman" w:hAnsi="Times New Roman" w:cs="Times New Roman"/>
+        </w:rPr>
+        <w:t>).</w:t>
       </w:r>
       <w:r>
         <w:rPr>
@@ -8357,7 +8503,19 @@
         <w:rPr>
           <w:rFonts w:ascii="Times New Roman" w:eastAsia="Times New Roman" w:hAnsi="Times New Roman" w:cs="Times New Roman"/>
         </w:rPr>
-        <w:t xml:space="preserve"> (Table S5). Provisional tolerable intakes determined exposure to health risks, and were determined for a child weighing 12.8 kg (10th percentile for a 36-month-old girl) </w:t>
+        <w:t xml:space="preserve"> (Table S</w:t>
+      </w:r>
+      <w:r>
+        <w:rPr>
+          <w:rFonts w:ascii="Times New Roman" w:eastAsia="Times New Roman" w:hAnsi="Times New Roman" w:cs="Times New Roman"/>
+        </w:rPr>
+        <w:t>4</w:t>
+      </w:r>
+      <w:r>
+        <w:rPr>
+          <w:rFonts w:ascii="Times New Roman" w:eastAsia="Times New Roman" w:hAnsi="Times New Roman" w:cs="Times New Roman"/>
+        </w:rPr>
+        <w:t xml:space="preserve">). Provisional tolerable intakes determined exposure to health risks, and were determined for a child weighing 12.8 kg (10th percentile for a 36-month-old girl) </w:t>
       </w:r>
       <w:r>
         <w:fldChar w:fldCharType="begin" w:fldLock="1"/>
@@ -8469,7 +8627,38 @@
         <w:rPr>
           <w:rFonts w:ascii="Times New Roman" w:eastAsia="Times New Roman" w:hAnsi="Times New Roman" w:cs="Times New Roman"/>
         </w:rPr>
-        <w:t xml:space="preserve">NRVs and contaminant exposures were estimated for an average portion size of 9 g for young children (0.5-5 y) and 41 g for non-pregnant adult women based on quantified dietary intake data (Table S2). We summed NRVs to estimate the nutrient density of each species and processing form (the combined contribution to daily NRV across all nutrients, %) </w:t>
+        <w:t xml:space="preserve">NRVs and contaminant exposures were estimated for an average portion size of 9 g for young children (0.5-5 y) and 41 g for non-pregnant adult women based on quantified </w:t>
+      </w:r>
+      <w:r>
+        <w:rPr>
+          <w:rFonts w:ascii="Times New Roman" w:eastAsia="Times New Roman" w:hAnsi="Times New Roman" w:cs="Times New Roman"/>
+        </w:rPr>
+        <w:t>fish</w:t>
+      </w:r>
+      <w:r>
+        <w:rPr>
+          <w:rFonts w:ascii="Times New Roman" w:eastAsia="Times New Roman" w:hAnsi="Times New Roman" w:cs="Times New Roman"/>
+        </w:rPr>
+        <w:t xml:space="preserve"> intake data (Table S</w:t>
+      </w:r>
+      <w:r>
+        <w:rPr>
+          <w:rFonts w:ascii="Times New Roman" w:eastAsia="Times New Roman" w:hAnsi="Times New Roman" w:cs="Times New Roman"/>
+        </w:rPr>
+        <w:t>1</w:t>
+      </w:r>
+      <w:r>
+        <w:rPr>
+          <w:rFonts w:ascii="Times New Roman" w:eastAsia="Times New Roman" w:hAnsi="Times New Roman" w:cs="Times New Roman"/>
+        </w:rPr>
+        <w:t xml:space="preserve">). We summed NRVs to estimate the nutrient density of each species and processing form (the </w:t>
+      </w:r>
+      <w:r>
+        <w:rPr>
+          <w:rFonts w:ascii="Times New Roman" w:eastAsia="Times New Roman" w:hAnsi="Times New Roman" w:cs="Times New Roman"/>
+        </w:rPr>
+        <w:lastRenderedPageBreak/>
+        <w:t xml:space="preserve">combined contribution to daily NRV across all nutrients, %) </w:t>
       </w:r>
       <w:r>
         <w:fldChar w:fldCharType="begin" w:fldLock="1"/>
@@ -8495,14 +8684,7 @@
         <w:rPr>
           <w:rFonts w:ascii="Times New Roman" w:eastAsia="Times New Roman" w:hAnsi="Times New Roman" w:cs="Times New Roman"/>
         </w:rPr>
-        <w:t xml:space="preserve">. We also estimated the </w:t>
-      </w:r>
-      <w:r>
-        <w:rPr>
-          <w:rFonts w:ascii="Times New Roman" w:eastAsia="Times New Roman" w:hAnsi="Times New Roman" w:cs="Times New Roman"/>
-        </w:rPr>
-        <w:lastRenderedPageBreak/>
-        <w:t>contribution of the average dried fish to daily NRV across a range of portion sizes from 1 - 20 g, and used these values to evaluate portion sizes at which dried fish is con</w:t>
+        <w:t>. We also estimated the contribution of the average dried fish to daily NRV across a range of portion sizes from 1 - 20 g, and used these values to evaluate portion sizes at which dried fish is con</w:t>
       </w:r>
       <w:r>
         <w:rPr>
@@ -8609,7 +8791,19 @@
         <w:rPr>
           <w:rFonts w:ascii="Times New Roman" w:eastAsia="Times New Roman" w:hAnsi="Times New Roman" w:cs="Times New Roman"/>
         </w:rPr>
-        <w:t xml:space="preserve">We extracted surveys of 38,918 households from the Living Standards and Measurements Surveys (LSMS) in six countries (Côte D’Ivoire, Malawi, Nigeria, Senegal, Tanzania, Uganda) (Fig. S6, Table S3). LSMS provide standardized information on household-level fish consumption, specifically on whether processed forms of fish are consumed (fresh, dried, smoked), providing nationally-representative datasets for assessing dried fish consumption </w:t>
+        <w:t>We extracted surveys of 38,918 households from the Living Standards and Measurements Surveys (LSMS) in six countries (Côte D’Ivoire, Malawi, Nigeria, Senegal, Tanzania, Uganda) (Fig. S6, Table S</w:t>
+      </w:r>
+      <w:r>
+        <w:rPr>
+          <w:rFonts w:ascii="Times New Roman" w:eastAsia="Times New Roman" w:hAnsi="Times New Roman" w:cs="Times New Roman"/>
+        </w:rPr>
+        <w:t>2</w:t>
+      </w:r>
+      <w:r>
+        <w:rPr>
+          <w:rFonts w:ascii="Times New Roman" w:eastAsia="Times New Roman" w:hAnsi="Times New Roman" w:cs="Times New Roman"/>
+        </w:rPr>
+        <w:t xml:space="preserve">). LSMS provide standardized information on household-level fish consumption, specifically on whether processed forms of fish are consumed (fresh, dried, smoked), providing nationally-representative datasets for assessing dried fish consumption </w:t>
       </w:r>
       <w:r>
         <w:fldChar w:fldCharType="begin" w:fldLock="1"/>
@@ -8801,7 +8995,19 @@
         <w:rPr>
           <w:rFonts w:ascii="Times New Roman" w:eastAsia="Times New Roman" w:hAnsi="Times New Roman" w:cs="Times New Roman"/>
         </w:rPr>
-        <w:t xml:space="preserve">For each country’s LSMS, we extracted information on weekly household fish consumption, and variables that we expected to correlate with fish consumption (Table S4). These data recorded whether households consumed dried or fresh fish in the previous seven days, which we converted into prevalence of fish consumption by assigning each household a 1 (dried or fresh fish consumption) or 0 (no dried or fresh fish consumption). For each household, we also extracted the GPS </w:t>
+        <w:t>For each country’s LSMS, we extracted information on weekly household fish consumption, and variables that we expected to correlate with fish consumption (Table S</w:t>
+      </w:r>
+      <w:r>
+        <w:rPr>
+          <w:rFonts w:ascii="Times New Roman" w:eastAsia="Times New Roman" w:hAnsi="Times New Roman" w:cs="Times New Roman"/>
+        </w:rPr>
+        <w:t>3</w:t>
+      </w:r>
+      <w:r>
+        <w:rPr>
+          <w:rFonts w:ascii="Times New Roman" w:eastAsia="Times New Roman" w:hAnsi="Times New Roman" w:cs="Times New Roman"/>
+        </w:rPr>
+        <w:t xml:space="preserve">). These data recorded whether households consumed dried or fresh fish in the previous seven days, which we converted into prevalence of fish consumption by assigning each household a 1 (dried or fresh fish consumption) or 0 (no dried or fresh fish consumption). For each household, we also extracted the GPS </w:t>
       </w:r>
       <w:r>
         <w:rPr>
@@ -9160,14 +9366,8 @@
         <w:rPr>
           <w:rFonts w:ascii="Times New Roman" w:eastAsia="Times New Roman" w:hAnsi="Times New Roman" w:cs="Times New Roman"/>
         </w:rPr>
-        <w:t xml:space="preserve">We then used logistic hierarchical models to quantify the probability that a household had consumed dried or fresh fish in the previous seven days (Bernoulli distribution). We fitted models separately for </w:t>
-      </w:r>
-      <w:r>
-        <w:rPr>
-          <w:rFonts w:ascii="Times New Roman" w:eastAsia="Times New Roman" w:hAnsi="Times New Roman" w:cs="Times New Roman"/>
-        </w:rPr>
         <w:lastRenderedPageBreak/>
-        <w:t xml:space="preserve">dried and fresh fish consumption, with seven fixed covariates (proximity to marine coastline, proximity to nearest inland water body, proximity to nearest city, household size, household wealth, urban/rural), and a random varying intercept of survey area (‘household cluster’, </w:t>
+        <w:t xml:space="preserve">We then used logistic hierarchical models to quantify the probability that a household had consumed dried or fresh fish in the previous seven days (Bernoulli distribution). We fitted models separately for dried and fresh fish consumption, with seven fixed covariates (proximity to marine coastline, proximity to nearest inland water body, proximity to nearest city, household size, household wealth, urban/rural), and a random varying intercept of survey area (‘household cluster’, </w:t>
       </w:r>
       <w:r>
         <w:rPr>
@@ -9390,442 +9590,129 @@
           <w:rFonts w:ascii="Times New Roman" w:eastAsia="Times New Roman" w:hAnsi="Times New Roman" w:cs="Times New Roman"/>
         </w:rPr>
       </w:pPr>
-    </w:p>
-    <w:p>
-      <w:pPr>
-        <w:rPr>
-          <w:rFonts w:ascii="Times New Roman" w:eastAsia="Times New Roman" w:hAnsi="Times New Roman" w:cs="Times New Roman"/>
-        </w:rPr>
-      </w:pPr>
-      <m:oMath>
-        <m:sSub>
-          <m:sSubPr>
-            <m:ctrlPr>
-              <w:rPr>
-                <w:rFonts w:ascii="Times New Roman" w:eastAsia="Times New Roman" w:hAnsi="Times New Roman" w:cs="Times New Roman"/>
-              </w:rPr>
-            </m:ctrlPr>
-          </m:sSubPr>
-          <m:e>
-            <m:r>
-              <w:rPr>
-                <w:rFonts w:ascii="Times New Roman" w:eastAsia="Times New Roman" w:hAnsi="Times New Roman" w:cs="Times New Roman"/>
-              </w:rPr>
-              <m:t>y</m:t>
-            </m:r>
-          </m:e>
-          <m:sub>
-            <m:r>
-              <w:rPr>
-                <w:rFonts w:ascii="Times New Roman" w:eastAsia="Times New Roman" w:hAnsi="Times New Roman" w:cs="Times New Roman"/>
-              </w:rPr>
-              <m:t>i</m:t>
-            </m:r>
-          </m:sub>
-        </m:sSub>
-        <m:r>
-          <w:rPr>
-            <w:rFonts w:ascii="Times New Roman" w:eastAsia="Times New Roman" w:hAnsi="Times New Roman" w:cs="Times New Roman"/>
-          </w:rPr>
-          <m:t xml:space="preserve"> =</m:t>
-        </m:r>
-        <m:sSub>
-          <m:sSubPr>
-            <m:ctrlPr>
-              <w:rPr>
-                <w:rFonts w:ascii="Times New Roman" w:eastAsia="Times New Roman" w:hAnsi="Times New Roman" w:cs="Times New Roman"/>
-              </w:rPr>
-            </m:ctrlPr>
-          </m:sSubPr>
-          <m:e>
-            <m:r>
-              <w:rPr>
-                <w:rFonts w:ascii="Times New Roman" w:eastAsia="Times New Roman" w:hAnsi="Times New Roman" w:cs="Times New Roman"/>
-              </w:rPr>
-              <m:t>country</m:t>
-            </m:r>
-          </m:e>
-          <m:sub>
-            <m:r>
-              <w:rPr>
-                <w:rFonts w:ascii="Times New Roman" w:eastAsia="Times New Roman" w:hAnsi="Times New Roman" w:cs="Times New Roman"/>
-              </w:rPr>
-              <m:t>a</m:t>
-            </m:r>
-          </m:sub>
-        </m:sSub>
-        <m:r>
-          <w:rPr>
-            <w:rFonts w:ascii="Times New Roman" w:eastAsia="Times New Roman" w:hAnsi="Times New Roman" w:cs="Times New Roman"/>
-          </w:rPr>
-          <m:t>+</m:t>
-        </m:r>
-        <m:sSub>
-          <m:sSubPr>
-            <m:ctrlPr>
-              <w:rPr>
-                <w:rFonts w:ascii="Times New Roman" w:eastAsia="Times New Roman" w:hAnsi="Times New Roman" w:cs="Times New Roman"/>
-              </w:rPr>
-            </m:ctrlPr>
-          </m:sSubPr>
-          <m:e>
-            <m:sSub>
-              <m:sSubPr>
-                <m:ctrlPr>
-                  <w:rPr>
-                    <w:rFonts w:ascii="Times New Roman" w:eastAsia="Times New Roman" w:hAnsi="Times New Roman" w:cs="Times New Roman"/>
-                  </w:rPr>
-                </m:ctrlPr>
-              </m:sSubPr>
-              <m:e>
-                <m:r>
-                  <w:rPr>
-                    <w:rFonts w:ascii="Times New Roman" w:eastAsia="Times New Roman" w:hAnsi="Times New Roman" w:cs="Times New Roman"/>
-                  </w:rPr>
-                  <m:t>cluster</m:t>
-                </m:r>
-              </m:e>
-              <m:sub>
-                <m:r>
-                  <w:rPr>
-                    <w:rFonts w:ascii="Times New Roman" w:eastAsia="Times New Roman" w:hAnsi="Times New Roman" w:cs="Times New Roman"/>
-                  </w:rPr>
-                  <m:t>b</m:t>
-                </m:r>
-              </m:sub>
-            </m:sSub>
-            <m:r>
-              <w:rPr>
-                <w:rFonts w:ascii="Times New Roman" w:eastAsia="Times New Roman" w:hAnsi="Times New Roman" w:cs="Times New Roman"/>
-              </w:rPr>
-              <m:t>+β</m:t>
-            </m:r>
-          </m:e>
-          <m:sub>
-            <m:r>
-              <w:rPr>
-                <w:rFonts w:ascii="Times New Roman" w:eastAsia="Times New Roman" w:hAnsi="Times New Roman" w:cs="Times New Roman"/>
-              </w:rPr>
-              <m:t>1</m:t>
-            </m:r>
-          </m:sub>
-        </m:sSub>
-        <m:sSub>
-          <m:sSubPr>
-            <m:ctrlPr>
-              <w:rPr>
-                <w:rFonts w:ascii="Times New Roman" w:eastAsia="Times New Roman" w:hAnsi="Times New Roman" w:cs="Times New Roman"/>
-              </w:rPr>
-            </m:ctrlPr>
-          </m:sSubPr>
-          <m:e>
-            <m:r>
-              <w:rPr>
-                <w:rFonts w:ascii="Times New Roman" w:eastAsia="Times New Roman" w:hAnsi="Times New Roman" w:cs="Times New Roman"/>
-              </w:rPr>
-              <m:t>prox_marine</m:t>
-            </m:r>
-          </m:e>
-          <m:sub>
-            <m:r>
-              <w:rPr>
-                <w:rFonts w:ascii="Times New Roman" w:eastAsia="Times New Roman" w:hAnsi="Times New Roman" w:cs="Times New Roman"/>
-              </w:rPr>
-              <m:t>i</m:t>
-            </m:r>
-          </m:sub>
-        </m:sSub>
-        <m:r>
-          <w:rPr>
-            <w:rFonts w:ascii="Times New Roman" w:eastAsia="Times New Roman" w:hAnsi="Times New Roman" w:cs="Times New Roman"/>
-          </w:rPr>
-          <m:t>*</m:t>
-        </m:r>
-        <m:sSub>
-          <m:sSubPr>
-            <m:ctrlPr>
-              <w:rPr>
-                <w:rFonts w:ascii="Times New Roman" w:eastAsia="Times New Roman" w:hAnsi="Times New Roman" w:cs="Times New Roman"/>
-              </w:rPr>
-            </m:ctrlPr>
-          </m:sSubPr>
-          <m:e>
-            <m:r>
-              <w:rPr>
-                <w:rFonts w:ascii="Times New Roman" w:eastAsia="Times New Roman" w:hAnsi="Times New Roman" w:cs="Times New Roman"/>
-              </w:rPr>
-              <m:t>β</m:t>
-            </m:r>
-          </m:e>
-          <m:sub>
-            <m:r>
-              <w:rPr>
-                <w:rFonts w:ascii="Times New Roman" w:eastAsia="Times New Roman" w:hAnsi="Times New Roman" w:cs="Times New Roman"/>
-              </w:rPr>
-              <m:t>2</m:t>
-            </m:r>
-          </m:sub>
-        </m:sSub>
-        <m:sSub>
-          <m:sSubPr>
-            <m:ctrlPr>
-              <w:rPr>
-                <w:rFonts w:ascii="Times New Roman" w:eastAsia="Times New Roman" w:hAnsi="Times New Roman" w:cs="Times New Roman"/>
-              </w:rPr>
-            </m:ctrlPr>
-          </m:sSubPr>
-          <m:e>
-            <m:r>
-              <w:rPr>
-                <w:rFonts w:ascii="Times New Roman" w:eastAsia="Times New Roman" w:hAnsi="Times New Roman" w:cs="Times New Roman"/>
-              </w:rPr>
-              <m:t>prox_inland</m:t>
-            </m:r>
-          </m:e>
-          <m:sub>
-            <m:r>
-              <w:rPr>
-                <w:rFonts w:ascii="Times New Roman" w:eastAsia="Times New Roman" w:hAnsi="Times New Roman" w:cs="Times New Roman"/>
-              </w:rPr>
-              <m:t>i</m:t>
-            </m:r>
-          </m:sub>
-        </m:sSub>
-        <m:r>
-          <w:rPr>
-            <w:rFonts w:ascii="Times New Roman" w:eastAsia="Times New Roman" w:hAnsi="Times New Roman" w:cs="Times New Roman"/>
-          </w:rPr>
-          <m:t>+</m:t>
-        </m:r>
-        <m:sSub>
-          <m:sSubPr>
-            <m:ctrlPr>
-              <w:rPr>
-                <w:rFonts w:ascii="Times New Roman" w:eastAsia="Times New Roman" w:hAnsi="Times New Roman" w:cs="Times New Roman"/>
-              </w:rPr>
-            </m:ctrlPr>
-          </m:sSubPr>
-          <m:e>
-            <m:r>
-              <w:rPr>
-                <w:rFonts w:ascii="Times New Roman" w:eastAsia="Times New Roman" w:hAnsi="Times New Roman" w:cs="Times New Roman"/>
-              </w:rPr>
-              <m:t>β</m:t>
-            </m:r>
-          </m:e>
-          <m:sub>
-            <m:r>
-              <w:rPr>
-                <w:rFonts w:ascii="Times New Roman" w:eastAsia="Times New Roman" w:hAnsi="Times New Roman" w:cs="Times New Roman"/>
-              </w:rPr>
-              <m:t>3</m:t>
-            </m:r>
-          </m:sub>
-        </m:sSub>
-        <m:r>
-          <w:rPr>
-            <w:rFonts w:ascii="Times New Roman" w:eastAsia="Times New Roman" w:hAnsi="Times New Roman" w:cs="Times New Roman"/>
-          </w:rPr>
-          <m:t>prox_</m:t>
-        </m:r>
-        <m:sSub>
-          <m:sSubPr>
-            <m:ctrlPr>
-              <w:rPr>
-                <w:rFonts w:ascii="Times New Roman" w:eastAsia="Times New Roman" w:hAnsi="Times New Roman" w:cs="Times New Roman"/>
-              </w:rPr>
-            </m:ctrlPr>
-          </m:sSubPr>
-          <m:e>
-            <m:r>
-              <w:rPr>
-                <w:rFonts w:ascii="Cambria Math" w:eastAsia="Times New Roman" w:hAnsi="Times New Roman" w:cs="Times New Roman"/>
-              </w:rPr>
-              <m:t>urban</m:t>
-            </m:r>
-          </m:e>
-          <m:sub>
-            <m:r>
-              <w:rPr>
-                <w:rFonts w:ascii="Times New Roman" w:eastAsia="Times New Roman" w:hAnsi="Times New Roman" w:cs="Times New Roman"/>
-              </w:rPr>
-              <m:t>i</m:t>
-            </m:r>
-          </m:sub>
-        </m:sSub>
-        <m:r>
-          <w:rPr>
-            <w:rFonts w:ascii="Times New Roman" w:eastAsia="Times New Roman" w:hAnsi="Times New Roman" w:cs="Times New Roman"/>
-          </w:rPr>
-          <m:t>+</m:t>
-        </m:r>
-        <m:sSub>
-          <m:sSubPr>
-            <m:ctrlPr>
-              <w:rPr>
-                <w:rFonts w:ascii="Times New Roman" w:eastAsia="Times New Roman" w:hAnsi="Times New Roman" w:cs="Times New Roman"/>
-              </w:rPr>
-            </m:ctrlPr>
-          </m:sSubPr>
-          <m:e>
-            <m:r>
-              <w:rPr>
-                <w:rFonts w:ascii="Times New Roman" w:eastAsia="Times New Roman" w:hAnsi="Times New Roman" w:cs="Times New Roman"/>
-              </w:rPr>
-              <m:t>β</m:t>
-            </m:r>
-          </m:e>
-          <m:sub>
-            <m:r>
-              <w:rPr>
-                <w:rFonts w:ascii="Times New Roman" w:eastAsia="Times New Roman" w:hAnsi="Times New Roman" w:cs="Times New Roman"/>
-              </w:rPr>
-              <m:t>4</m:t>
-            </m:r>
-          </m:sub>
-        </m:sSub>
-        <m:sSub>
-          <m:sSubPr>
-            <m:ctrlPr>
-              <w:rPr>
-                <w:rFonts w:ascii="Times New Roman" w:eastAsia="Times New Roman" w:hAnsi="Times New Roman" w:cs="Times New Roman"/>
-              </w:rPr>
-            </m:ctrlPr>
-          </m:sSubPr>
-          <m:e>
-            <m:r>
-              <w:rPr>
-                <w:rFonts w:ascii="Times New Roman" w:eastAsia="Times New Roman" w:hAnsi="Times New Roman" w:cs="Times New Roman"/>
-              </w:rPr>
-              <m:t>hh_size</m:t>
-            </m:r>
-          </m:e>
-          <m:sub>
-            <m:r>
-              <w:rPr>
-                <w:rFonts w:ascii="Times New Roman" w:eastAsia="Times New Roman" w:hAnsi="Times New Roman" w:cs="Times New Roman"/>
-              </w:rPr>
-              <m:t>i</m:t>
-            </m:r>
-          </m:sub>
-        </m:sSub>
-        <m:r>
-          <w:rPr>
-            <w:rFonts w:ascii="Times New Roman" w:eastAsia="Times New Roman" w:hAnsi="Times New Roman" w:cs="Times New Roman"/>
-          </w:rPr>
-          <m:t>+</m:t>
-        </m:r>
-        <m:sSub>
-          <m:sSubPr>
-            <m:ctrlPr>
-              <w:rPr>
-                <w:rFonts w:ascii="Times New Roman" w:eastAsia="Times New Roman" w:hAnsi="Times New Roman" w:cs="Times New Roman"/>
-              </w:rPr>
-            </m:ctrlPr>
-          </m:sSubPr>
-          <m:e>
-            <m:r>
-              <w:rPr>
-                <w:rFonts w:ascii="Times New Roman" w:eastAsia="Times New Roman" w:hAnsi="Times New Roman" w:cs="Times New Roman"/>
-              </w:rPr>
-              <m:t>β</m:t>
-            </m:r>
-          </m:e>
-          <m:sub>
-            <m:r>
-              <w:rPr>
-                <w:rFonts w:ascii="Times New Roman" w:eastAsia="Times New Roman" w:hAnsi="Times New Roman" w:cs="Times New Roman"/>
-              </w:rPr>
-              <m:t>5</m:t>
-            </m:r>
-          </m:sub>
-        </m:sSub>
-        <m:sSub>
-          <m:sSubPr>
-            <m:ctrlPr>
-              <w:rPr>
-                <w:rFonts w:ascii="Times New Roman" w:eastAsia="Times New Roman" w:hAnsi="Times New Roman" w:cs="Times New Roman"/>
-              </w:rPr>
-            </m:ctrlPr>
-          </m:sSubPr>
-          <m:e>
-            <m:r>
-              <w:rPr>
-                <w:rFonts w:ascii="Times New Roman" w:eastAsia="Times New Roman" w:hAnsi="Times New Roman" w:cs="Times New Roman"/>
-              </w:rPr>
-              <m:t>hh_wealth</m:t>
-            </m:r>
-          </m:e>
-          <m:sub>
-            <m:r>
-              <w:rPr>
-                <w:rFonts w:ascii="Times New Roman" w:eastAsia="Times New Roman" w:hAnsi="Times New Roman" w:cs="Times New Roman"/>
-              </w:rPr>
-              <m:t>i</m:t>
-            </m:r>
-          </m:sub>
-        </m:sSub>
-        <m:r>
-          <w:rPr>
-            <w:rFonts w:ascii="Times New Roman" w:eastAsia="Times New Roman" w:hAnsi="Times New Roman" w:cs="Times New Roman"/>
-          </w:rPr>
-          <m:t>+</m:t>
-        </m:r>
-        <m:sSub>
-          <m:sSubPr>
-            <m:ctrlPr>
-              <w:rPr>
-                <w:rFonts w:ascii="Times New Roman" w:eastAsia="Times New Roman" w:hAnsi="Times New Roman" w:cs="Times New Roman"/>
-              </w:rPr>
-            </m:ctrlPr>
-          </m:sSubPr>
-          <m:e>
-            <m:r>
-              <w:rPr>
-                <w:rFonts w:ascii="Times New Roman" w:eastAsia="Times New Roman" w:hAnsi="Times New Roman" w:cs="Times New Roman"/>
-              </w:rPr>
-              <m:t>β</m:t>
-            </m:r>
-          </m:e>
-          <m:sub>
-            <m:r>
-              <w:rPr>
-                <w:rFonts w:ascii="Times New Roman" w:eastAsia="Times New Roman" w:hAnsi="Times New Roman" w:cs="Times New Roman"/>
-              </w:rPr>
-              <m:t>6</m:t>
-            </m:r>
-          </m:sub>
-        </m:sSub>
-        <m:sSub>
-          <m:sSubPr>
-            <m:ctrlPr>
-              <w:rPr>
-                <w:rFonts w:ascii="Times New Roman" w:eastAsia="Times New Roman" w:hAnsi="Times New Roman" w:cs="Times New Roman"/>
-              </w:rPr>
-            </m:ctrlPr>
-          </m:sSubPr>
-          <m:e>
-            <m:r>
-              <w:rPr>
-                <w:rFonts w:ascii="Times New Roman" w:eastAsia="Times New Roman" w:hAnsi="Times New Roman" w:cs="Times New Roman"/>
-              </w:rPr>
-              <m:t>rural</m:t>
-            </m:r>
-          </m:e>
-          <m:sub>
-            <m:r>
-              <w:rPr>
-                <w:rFonts w:ascii="Times New Roman" w:eastAsia="Times New Roman" w:hAnsi="Times New Roman" w:cs="Times New Roman"/>
-              </w:rPr>
-              <m:t>i</m:t>
-            </m:r>
-          </m:sub>
-        </m:sSub>
-      </m:oMath>
-      <w:r>
-        <w:rPr>
-          <w:rFonts w:ascii="Times New Roman" w:eastAsia="Times New Roman" w:hAnsi="Times New Roman" w:cs="Times New Roman"/>
-        </w:rPr>
+      <w:r>
+        <w:rPr>
+          <w:rFonts w:ascii="Times New Roman" w:eastAsia="Times New Roman" w:hAnsi="Times New Roman" w:cs="Times New Roman"/>
+        </w:rPr>
+        <w:drawing>
+          <wp:anchor distT="0" distB="0" distL="114300" distR="114300" simplePos="0" relativeHeight="251658240" behindDoc="0" locked="0" layoutInCell="1" allowOverlap="1" wp14:anchorId="5005508E" wp14:editId="62946910">
+            <wp:simplePos x="0" y="0"/>
+            <wp:positionH relativeFrom="column">
+              <wp:posOffset>-24245</wp:posOffset>
+            </wp:positionH>
+            <wp:positionV relativeFrom="paragraph">
+              <wp:posOffset>184554</wp:posOffset>
+            </wp:positionV>
+            <wp:extent cx="5733415" cy="476250"/>
+            <wp:effectExtent l="0" t="0" r="0" b="6350"/>
+            <wp:wrapThrough wrapText="bothSides">
+              <wp:wrapPolygon edited="0">
+                <wp:start x="0" y="0"/>
+                <wp:lineTo x="0" y="21312"/>
+                <wp:lineTo x="21531" y="21312"/>
+                <wp:lineTo x="21531" y="0"/>
+                <wp:lineTo x="0" y="0"/>
+              </wp:wrapPolygon>
+            </wp:wrapThrough>
+            <wp:docPr id="1111737800" name="Picture 1"/>
+            <wp:cNvGraphicFramePr>
+              <a:graphicFrameLocks xmlns:a="http://schemas.openxmlformats.org/drawingml/2006/main" noChangeAspect="1"/>
+            </wp:cNvGraphicFramePr>
+            <a:graphic xmlns:a="http://schemas.openxmlformats.org/drawingml/2006/main">
+              <a:graphicData uri="http://schemas.openxmlformats.org/drawingml/2006/picture">
+                <pic:pic xmlns:pic="http://schemas.openxmlformats.org/drawingml/2006/picture">
+                  <pic:nvPicPr>
+                    <pic:cNvPr id="1111737800" name=""/>
+                    <pic:cNvPicPr/>
+                  </pic:nvPicPr>
+                  <pic:blipFill>
+                    <a:blip r:embed="rId10" cstate="print">
+                      <a:extLst>
+                        <a:ext uri="{28A0092B-C50C-407E-A947-70E740481C1C}">
+                          <a14:useLocalDpi xmlns:a14="http://schemas.microsoft.com/office/drawing/2010/main" val="0"/>
+                        </a:ext>
+                      </a:extLst>
+                    </a:blip>
+                    <a:stretch>
+                      <a:fillRect/>
+                    </a:stretch>
+                  </pic:blipFill>
+                  <pic:spPr>
+                    <a:xfrm>
+                      <a:off x="0" y="0"/>
+                      <a:ext cx="5733415" cy="476250"/>
+                    </a:xfrm>
+                    <a:prstGeom prst="rect">
+                      <a:avLst/>
+                    </a:prstGeom>
+                  </pic:spPr>
+                </pic:pic>
+              </a:graphicData>
+            </a:graphic>
+            <wp14:sizeRelH relativeFrom="page">
+              <wp14:pctWidth>0</wp14:pctWidth>
+            </wp14:sizeRelH>
+            <wp14:sizeRelV relativeFrom="page">
+              <wp14:pctHeight>0</wp14:pctHeight>
+            </wp14:sizeRelV>
+          </wp:anchor>
+        </w:drawing>
+      </w:r>
+    </w:p>
+    <w:p>
+      <w:pPr>
+        <w:rPr>
+          <w:rFonts w:ascii="Times New Roman" w:eastAsia="Times New Roman" w:hAnsi="Times New Roman" w:cs="Times New Roman"/>
+        </w:rPr>
+      </w:pPr>
+      <w:r>
+        <w:rPr>
+          <w:rFonts w:ascii="Times New Roman" w:eastAsia="Times New Roman" w:hAnsi="Times New Roman" w:cs="Times New Roman"/>
+        </w:rPr>
+        <w:tab/>
+      </w:r>
+      <w:r>
+        <w:rPr>
+          <w:rFonts w:ascii="Times New Roman" w:eastAsia="Times New Roman" w:hAnsi="Times New Roman" w:cs="Times New Roman"/>
+        </w:rPr>
+        <w:tab/>
+      </w:r>
+      <w:r>
+        <w:rPr>
+          <w:rFonts w:ascii="Times New Roman" w:eastAsia="Times New Roman" w:hAnsi="Times New Roman" w:cs="Times New Roman"/>
+        </w:rPr>
+        <w:tab/>
+      </w:r>
+      <w:r>
+        <w:rPr>
+          <w:rFonts w:ascii="Times New Roman" w:eastAsia="Times New Roman" w:hAnsi="Times New Roman" w:cs="Times New Roman"/>
+        </w:rPr>
+        <w:tab/>
+      </w:r>
+      <w:r>
+        <w:rPr>
+          <w:rFonts w:ascii="Times New Roman" w:eastAsia="Times New Roman" w:hAnsi="Times New Roman" w:cs="Times New Roman"/>
+        </w:rPr>
+        <w:tab/>
+      </w:r>
+      <w:r>
+        <w:rPr>
+          <w:rFonts w:ascii="Times New Roman" w:eastAsia="Times New Roman" w:hAnsi="Times New Roman" w:cs="Times New Roman"/>
+        </w:rPr>
+        <w:tab/>
+        <w:t xml:space="preserve">  </w:t>
+      </w:r>
+      <w:r>
+        <w:rPr>
+          <w:rFonts w:ascii="Times New Roman" w:eastAsia="Times New Roman" w:hAnsi="Times New Roman" w:cs="Times New Roman"/>
+        </w:rPr>
+        <w:tab/>
+      </w:r>
+      <w:r>
+        <w:rPr>
+          <w:rFonts w:ascii="Times New Roman" w:eastAsia="Times New Roman" w:hAnsi="Times New Roman" w:cs="Times New Roman"/>
+        </w:rPr>
+        <w:tab/>
         <w:t xml:space="preserve"> </w:t>
       </w:r>
       <w:r>
@@ -9856,19 +9743,7 @@
         <w:rPr>
           <w:rFonts w:ascii="Times New Roman" w:eastAsia="Times New Roman" w:hAnsi="Times New Roman" w:cs="Times New Roman"/>
         </w:rPr>
-        <w:tab/>
-      </w:r>
-      <w:r>
-        <w:rPr>
-          <w:rFonts w:ascii="Times New Roman" w:eastAsia="Times New Roman" w:hAnsi="Times New Roman" w:cs="Times New Roman"/>
-        </w:rPr>
-        <w:tab/>
-      </w:r>
-      <w:r>
-        <w:rPr>
-          <w:rFonts w:ascii="Times New Roman" w:eastAsia="Times New Roman" w:hAnsi="Times New Roman" w:cs="Times New Roman"/>
-        </w:rPr>
-        <w:tab/>
+        <w:t xml:space="preserve">  </w:t>
       </w:r>
       <w:r>
         <w:rPr>
@@ -9889,13 +9764,6 @@
         </w:rPr>
         <w:t>)</w:t>
       </w:r>
-    </w:p>
-    <w:p>
-      <w:pPr>
-        <w:rPr>
-          <w:rFonts w:ascii="Times New Roman" w:eastAsia="Times New Roman" w:hAnsi="Times New Roman" w:cs="Times New Roman"/>
-        </w:rPr>
-      </w:pPr>
     </w:p>
     <w:p>
       <w:pPr>
@@ -9933,7 +9801,19 @@
         <w:rPr>
           <w:rFonts w:ascii="Times New Roman" w:eastAsia="Times New Roman" w:hAnsi="Times New Roman" w:cs="Times New Roman"/>
         </w:rPr>
-        <w:t xml:space="preserve">, to estimate the total number of people likely to eat dried fish at least once a week. This approach was unable to quantify intra-household fish consumption rates, or account for variation in portion sizes between countries. We thus assumed that rates of household fish intake were representative for men and women of all ages (i.e. modelled probability of consumption), and that our portion size estimates collated from small-scale diet surveys were representative of population-level intakes of dried fish (Table S2). </w:t>
+        <w:t>, to estimate the total number of people likely to eat dried fish at least once a week. This approach was unable to quantify intra-household fish consumption rates, or account for variation in portion sizes between countries. We thus assumed that rates of household fish intake were representative for men and women of all ages (i.e. modelled probability of consumption), and that our portion size estimates collated from small-scale diet surveys were representative of population-level intakes of dried fish (Table S</w:t>
+      </w:r>
+      <w:r>
+        <w:rPr>
+          <w:rFonts w:ascii="Times New Roman" w:eastAsia="Times New Roman" w:hAnsi="Times New Roman" w:cs="Times New Roman"/>
+        </w:rPr>
+        <w:t>1</w:t>
+      </w:r>
+      <w:r>
+        <w:rPr>
+          <w:rFonts w:ascii="Times New Roman" w:eastAsia="Times New Roman" w:hAnsi="Times New Roman" w:cs="Times New Roman"/>
+        </w:rPr>
+        <w:t xml:space="preserve">). </w:t>
       </w:r>
     </w:p>
     <w:p>
@@ -10065,7 +9945,7 @@
         </w:rPr>
         <w:t xml:space="preserve"> at </w:t>
       </w:r>
-      <w:hyperlink r:id="rId10">
+      <w:hyperlink r:id="rId11">
         <w:r>
           <w:rPr>
             <w:rFonts w:ascii="Times New Roman" w:eastAsia="Times New Roman" w:hAnsi="Times New Roman" w:cs="Times New Roman"/>
@@ -10248,6 +10128,7 @@
         <w:ind w:left="440" w:hanging="440"/>
       </w:pPr>
       <w:r>
+        <w:lastRenderedPageBreak/>
         <w:t xml:space="preserve">3. </w:t>
       </w:r>
       <w:r>
@@ -10291,7 +10172,6 @@
         <w:rPr>
           <w:i/>
         </w:rPr>
-        <w:lastRenderedPageBreak/>
         <w:t>Nature</w:t>
       </w:r>
       <w:r>
@@ -10990,6 +10870,7 @@
         <w:ind w:left="440" w:hanging="440"/>
       </w:pPr>
       <w:r>
+        <w:lastRenderedPageBreak/>
         <w:t xml:space="preserve">20. </w:t>
       </w:r>
       <w:r>
@@ -11041,7 +10922,6 @@
         <w:ind w:left="440" w:hanging="440"/>
       </w:pPr>
       <w:r>
-        <w:lastRenderedPageBreak/>
         <w:t xml:space="preserve">21. </w:t>
       </w:r>
       <w:r>
@@ -11750,6 +11630,7 @@
         <w:ind w:left="440" w:hanging="440"/>
       </w:pPr>
       <w:r>
+        <w:lastRenderedPageBreak/>
         <w:t xml:space="preserve">37. </w:t>
       </w:r>
       <w:r>
@@ -11805,11 +11686,7 @@
       </w:r>
       <w:r>
         <w:tab/>
-        <w:t xml:space="preserve">M.-L. Li, C. P. Thackray, V. W. Y. Lam, W. W. L. Cheung, E. M. Sunderland, Global </w:t>
-      </w:r>
-      <w:r>
-        <w:lastRenderedPageBreak/>
-        <w:t xml:space="preserve">fishing patterns amplify human exposures to methylmercury. </w:t>
+        <w:t xml:space="preserve">M.-L. Li, C. P. Thackray, V. W. Y. Lam, W. W. L. Cheung, E. M. Sunderland, Global fishing patterns amplify human exposures to methylmercury. </w:t>
       </w:r>
       <w:r>
         <w:rPr>
@@ -12507,6 +12384,7 @@
         <w:ind w:left="440" w:hanging="440"/>
       </w:pPr>
       <w:r>
+        <w:lastRenderedPageBreak/>
         <w:t xml:space="preserve">53. </w:t>
       </w:r>
       <w:r>
@@ -12562,11 +12440,7 @@
         <w:t>et al.</w:t>
       </w:r>
       <w:r>
-        <w:t xml:space="preserve">, A global map of travel time to cities to assess inequalities in </w:t>
-      </w:r>
-      <w:r>
-        <w:lastRenderedPageBreak/>
-        <w:t xml:space="preserve">accessibility in 2015. </w:t>
+        <w:t xml:space="preserve">, A global map of travel time to cities to assess inequalities in accessibility in 2015. </w:t>
       </w:r>
       <w:r>
         <w:rPr>
@@ -13279,6 +13153,7 @@
         <w:ind w:left="440" w:hanging="440"/>
       </w:pPr>
       <w:r>
+        <w:lastRenderedPageBreak/>
         <w:t xml:space="preserve">70. </w:t>
       </w:r>
       <w:r>
@@ -13312,7 +13187,6 @@
         <w:ind w:left="440" w:hanging="440"/>
       </w:pPr>
       <w:r>
-        <w:lastRenderedPageBreak/>
         <w:t xml:space="preserve">71. </w:t>
       </w:r>
       <w:r>
@@ -13998,6 +13872,7 @@
         <w:rPr>
           <w:b/>
         </w:rPr>
+        <w:lastRenderedPageBreak/>
         <w:t>20</w:t>
       </w:r>
       <w:r>
@@ -14025,11 +13900,7 @@
       </w:r>
       <w:r>
         <w:tab/>
-        <w:t xml:space="preserve">R. Overå, A. Atter, S. Amponsah, M. Kjellevold, Market women’s skills, constraints, and </w:t>
-      </w:r>
-      <w:r>
-        <w:lastRenderedPageBreak/>
-        <w:t xml:space="preserve">agency in supplying affordable, safe, and high-quality fish in Ghana. </w:t>
+        <w:t xml:space="preserve">R. Overå, A. Atter, S. Amponsah, M. Kjellevold, Market women’s skills, constraints, and agency in supplying affordable, safe, and high-quality fish in Ghana. </w:t>
       </w:r>
       <w:r>
         <w:rPr>
@@ -14715,6 +14586,7 @@
         <w:ind w:left="440" w:hanging="440"/>
       </w:pPr>
       <w:r>
+        <w:lastRenderedPageBreak/>
         <w:t xml:space="preserve">103. </w:t>
       </w:r>
       <w:r>
@@ -14766,7 +14638,6 @@
         <w:ind w:left="440" w:hanging="440"/>
       </w:pPr>
       <w:r>
-        <w:lastRenderedPageBreak/>
         <w:t xml:space="preserve">104. </w:t>
       </w:r>
       <w:r>
@@ -15268,8 +15139,8 @@
       </w:pPr>
     </w:p>
     <w:sectPr>
-      <w:headerReference w:type="default" r:id="rId11"/>
-      <w:footerReference w:type="default" r:id="rId12"/>
+      <w:headerReference w:type="default" r:id="rId12"/>
+      <w:footerReference w:type="default" r:id="rId13"/>
       <w:pgSz w:w="11909" w:h="16834"/>
       <w:pgMar w:top="1440" w:right="1440" w:bottom="1440" w:left="1440" w:header="720" w:footer="720" w:gutter="0"/>
       <w:lnNumType w:countBy="1" w:restart="continuous"/>

</xml_diff>